<commit_message>
Update Status Id in Communication table
</commit_message>
<xml_diff>
--- a/Database Implementation/Group 5 Database Implementation Doc.docx
+++ b/Database Implementation/Group 5 Database Implementation Doc.docx
@@ -156,110 +156,63 @@
           <w:r>
             <w:fldChar w:fldCharType="separate"/>
           </w:r>
-          <w:bookmarkStart w:id="0" w:name="_GoBack"/>
-          <w:bookmarkEnd w:id="0"/>
-          <w:r>
-            <w:rPr>
-              <w:rStyle w:val="Hyperlink"/>
-              <w:noProof/>
-            </w:rPr>
-            <w:fldChar w:fldCharType="begin"/>
-          </w:r>
-          <w:r>
-            <w:rPr>
-              <w:rStyle w:val="Hyperlink"/>
-              <w:noProof/>
-            </w:rPr>
-            <w:instrText xml:space="preserve"> </w:instrText>
-          </w:r>
-          <w:r>
-            <w:rPr>
-              <w:noProof/>
-            </w:rPr>
-            <w:instrText>HYPERLINK \l "_Toc518139097"</w:instrText>
-          </w:r>
-          <w:r>
-            <w:rPr>
-              <w:rStyle w:val="Hyperlink"/>
-              <w:noProof/>
-            </w:rPr>
-            <w:instrText xml:space="preserve"> </w:instrText>
-          </w:r>
-          <w:r>
-            <w:rPr>
-              <w:rStyle w:val="Hyperlink"/>
-              <w:noProof/>
-            </w:rPr>
-          </w:r>
-          <w:r>
-            <w:rPr>
-              <w:rStyle w:val="Hyperlink"/>
-              <w:noProof/>
-            </w:rPr>
-            <w:fldChar w:fldCharType="separate"/>
-          </w:r>
-          <w:r>
-            <w:rPr>
-              <w:rStyle w:val="Hyperlink"/>
-              <w:noProof/>
-            </w:rPr>
-            <w:t>Introduction</w:t>
-          </w:r>
-          <w:r>
-            <w:rPr>
-              <w:noProof/>
-              <w:webHidden/>
-            </w:rPr>
-            <w:tab/>
-          </w:r>
-          <w:r>
-            <w:rPr>
-              <w:noProof/>
-              <w:webHidden/>
-            </w:rPr>
-            <w:fldChar w:fldCharType="begin"/>
-          </w:r>
-          <w:r>
-            <w:rPr>
-              <w:noProof/>
-              <w:webHidden/>
-            </w:rPr>
-            <w:instrText xml:space="preserve"> PAGEREF _Toc518139097 \h </w:instrText>
-          </w:r>
-          <w:r>
-            <w:rPr>
-              <w:noProof/>
-              <w:webHidden/>
-            </w:rPr>
-          </w:r>
-          <w:r>
-            <w:rPr>
-              <w:noProof/>
-              <w:webHidden/>
-            </w:rPr>
-            <w:fldChar w:fldCharType="separate"/>
-          </w:r>
-          <w:r>
-            <w:rPr>
-              <w:noProof/>
-              <w:webHidden/>
-            </w:rPr>
-            <w:t>3</w:t>
-          </w:r>
-          <w:r>
-            <w:rPr>
-              <w:noProof/>
-              <w:webHidden/>
-            </w:rPr>
-            <w:fldChar w:fldCharType="end"/>
-          </w:r>
-          <w:r>
-            <w:rPr>
-              <w:rStyle w:val="Hyperlink"/>
-              <w:noProof/>
-            </w:rPr>
-            <w:fldChar w:fldCharType="end"/>
-          </w:r>
+          <w:hyperlink w:anchor="_Toc518139097" w:history="1">
+            <w:r>
+              <w:rPr>
+                <w:rStyle w:val="Hyperlink"/>
+                <w:noProof/>
+              </w:rPr>
+              <w:t>Introduction</w:t>
+            </w:r>
+            <w:r>
+              <w:rPr>
+                <w:noProof/>
+                <w:webHidden/>
+              </w:rPr>
+              <w:tab/>
+            </w:r>
+            <w:r>
+              <w:rPr>
+                <w:noProof/>
+                <w:webHidden/>
+              </w:rPr>
+              <w:fldChar w:fldCharType="begin"/>
+            </w:r>
+            <w:r>
+              <w:rPr>
+                <w:noProof/>
+                <w:webHidden/>
+              </w:rPr>
+              <w:instrText xml:space="preserve"> PAGEREF _Toc518139097 \h </w:instrText>
+            </w:r>
+            <w:r>
+              <w:rPr>
+                <w:noProof/>
+                <w:webHidden/>
+              </w:rPr>
+            </w:r>
+            <w:r>
+              <w:rPr>
+                <w:noProof/>
+                <w:webHidden/>
+              </w:rPr>
+              <w:fldChar w:fldCharType="separate"/>
+            </w:r>
+            <w:r>
+              <w:rPr>
+                <w:noProof/>
+                <w:webHidden/>
+              </w:rPr>
+              <w:t>3</w:t>
+            </w:r>
+            <w:r>
+              <w:rPr>
+                <w:noProof/>
+                <w:webHidden/>
+              </w:rPr>
+              <w:fldChar w:fldCharType="end"/>
+            </w:r>
+          </w:hyperlink>
         </w:p>
         <w:p>
           <w:pPr>
@@ -990,12 +943,12 @@
       <w:pPr>
         <w:pStyle w:val="Heading1"/>
       </w:pPr>
-      <w:bookmarkStart w:id="1" w:name="_Toc518139097"/>
+      <w:bookmarkStart w:id="0" w:name="_Toc518139097"/>
       <w:r>
         <w:lastRenderedPageBreak/>
         <w:t>Introduction</w:t>
       </w:r>
-      <w:bookmarkEnd w:id="1"/>
+      <w:bookmarkEnd w:id="0"/>
       <w:r>
         <w:t xml:space="preserve"> </w:t>
       </w:r>
@@ -1064,7 +1017,7 @@
       <w:pPr>
         <w:pStyle w:val="Heading1"/>
       </w:pPr>
-      <w:bookmarkStart w:id="2" w:name="_Toc518139098"/>
+      <w:bookmarkStart w:id="1" w:name="_Toc518139098"/>
       <w:proofErr w:type="spellStart"/>
       <w:r>
         <w:t>user_p</w:t>
@@ -1072,7 +1025,7 @@
       <w:r>
         <w:t>rofile</w:t>
       </w:r>
-      <w:bookmarkEnd w:id="2"/>
+      <w:bookmarkEnd w:id="1"/>
       <w:proofErr w:type="spellEnd"/>
     </w:p>
     <w:p>
@@ -2029,7 +1982,7 @@
       <w:pPr>
         <w:pStyle w:val="Heading1"/>
       </w:pPr>
-      <w:bookmarkStart w:id="3" w:name="_Toc518139099"/>
+      <w:bookmarkStart w:id="2" w:name="_Toc518139099"/>
       <w:proofErr w:type="spellStart"/>
       <w:r>
         <w:t>match_t</w:t>
@@ -2037,7 +1990,7 @@
       <w:r>
         <w:t>able</w:t>
       </w:r>
-      <w:bookmarkEnd w:id="3"/>
+      <w:bookmarkEnd w:id="2"/>
       <w:proofErr w:type="spellEnd"/>
       <w:r>
         <w:t xml:space="preserve"> </w:t>
@@ -2248,10 +2201,7 @@
           </w:tcPr>
           <w:p>
             <w:r>
-              <w:t>match_user_id</w:t>
-            </w:r>
-            <w:r>
-              <w:t>_2</w:t>
+              <w:t>match_user_id_2</w:t>
             </w:r>
           </w:p>
         </w:tc>
@@ -2431,13 +2381,7 @@
           </w:tcPr>
           <w:p>
             <w:r>
-              <w:t>user_</w:t>
-            </w:r>
-            <w:r>
-              <w:t>id_2</w:t>
-            </w:r>
-            <w:r>
-              <w:t>_interest_level</w:t>
+              <w:t>user_id_2_interest_level</w:t>
             </w:r>
           </w:p>
         </w:tc>
@@ -2661,7 +2605,7 @@
       <w:pPr>
         <w:pStyle w:val="Heading1"/>
       </w:pPr>
-      <w:bookmarkStart w:id="4" w:name="_Toc518139100"/>
+      <w:bookmarkStart w:id="3" w:name="_Toc518139100"/>
       <w:proofErr w:type="spellStart"/>
       <w:r>
         <w:lastRenderedPageBreak/>
@@ -2676,7 +2620,7 @@
       <w:r>
         <w:t>ommunication</w:t>
       </w:r>
-      <w:bookmarkEnd w:id="4"/>
+      <w:bookmarkEnd w:id="3"/>
       <w:proofErr w:type="spellEnd"/>
       <w:r>
         <w:t xml:space="preserve"> </w:t>
@@ -2943,9 +2887,11 @@
             <w:tcW w:w="2582" w:type="dxa"/>
           </w:tcPr>
           <w:p>
-            <w:r>
-              <w:t>Varchar(20)</w:t>
-            </w:r>
+            <w:proofErr w:type="spellStart"/>
+            <w:r>
+              <w:t>int</w:t>
+            </w:r>
+            <w:proofErr w:type="spellEnd"/>
           </w:p>
         </w:tc>
         <w:tc>
@@ -3161,16 +3107,17 @@
         <w:pStyle w:val="Heading1"/>
       </w:pPr>
     </w:p>
+    <w:p/>
     <w:p>
       <w:pPr>
         <w:pStyle w:val="Heading1"/>
       </w:pPr>
-      <w:bookmarkStart w:id="5" w:name="_Toc518139101"/>
+      <w:bookmarkStart w:id="4" w:name="_Toc518139101"/>
       <w:proofErr w:type="spellStart"/>
       <w:r>
         <w:t>black_list_word</w:t>
       </w:r>
-      <w:bookmarkEnd w:id="5"/>
+      <w:bookmarkEnd w:id="4"/>
       <w:proofErr w:type="spellEnd"/>
     </w:p>
     <w:tbl>
@@ -3341,12 +3288,12 @@
       <w:pPr>
         <w:pStyle w:val="Heading1"/>
       </w:pPr>
-      <w:bookmarkStart w:id="6" w:name="_Toc518139102"/>
+      <w:bookmarkStart w:id="5" w:name="_Toc518139102"/>
       <w:proofErr w:type="spellStart"/>
       <w:r>
         <w:t>user_interests</w:t>
       </w:r>
-      <w:bookmarkEnd w:id="6"/>
+      <w:bookmarkEnd w:id="5"/>
       <w:proofErr w:type="spellEnd"/>
     </w:p>
     <w:tbl>
@@ -3484,10 +3431,156 @@
       <w:pPr>
         <w:pStyle w:val="Heading1"/>
       </w:pPr>
-      <w:bookmarkStart w:id="7" w:name="_Toc518139103"/>
+      <w:bookmarkStart w:id="6" w:name="_Toc518139103"/>
       <w:proofErr w:type="gramStart"/>
       <w:r>
         <w:t>interests</w:t>
+      </w:r>
+      <w:bookmarkEnd w:id="6"/>
+      <w:proofErr w:type="gramEnd"/>
+    </w:p>
+    <w:tbl>
+      <w:tblPr>
+        <w:tblStyle w:val="TableGrid"/>
+        <w:tblW w:w="0" w:type="auto"/>
+        <w:tblLook w:val="04A0" w:firstRow="1" w:lastRow="0" w:firstColumn="1" w:lastColumn="0" w:noHBand="0" w:noVBand="1"/>
+      </w:tblPr>
+      <w:tblGrid>
+        <w:gridCol w:w="3591"/>
+        <w:gridCol w:w="2810"/>
+        <w:gridCol w:w="2841"/>
+      </w:tblGrid>
+      <w:tr>
+        <w:tc>
+          <w:tcPr>
+            <w:tcW w:w="3591" w:type="dxa"/>
+          </w:tcPr>
+          <w:p>
+            <w:pPr>
+              <w:rPr>
+                <w:b/>
+              </w:rPr>
+            </w:pPr>
+            <w:r>
+              <w:rPr>
+                <w:b/>
+              </w:rPr>
+              <w:t>Field</w:t>
+            </w:r>
+          </w:p>
+        </w:tc>
+        <w:tc>
+          <w:tcPr>
+            <w:tcW w:w="2810" w:type="dxa"/>
+          </w:tcPr>
+          <w:p>
+            <w:pPr>
+              <w:rPr>
+                <w:b/>
+              </w:rPr>
+            </w:pPr>
+            <w:r>
+              <w:rPr>
+                <w:b/>
+              </w:rPr>
+              <w:t>Type</w:t>
+            </w:r>
+          </w:p>
+        </w:tc>
+        <w:tc>
+          <w:tcPr>
+            <w:tcW w:w="2841" w:type="dxa"/>
+          </w:tcPr>
+          <w:p>
+            <w:pPr>
+              <w:rPr>
+                <w:b/>
+              </w:rPr>
+            </w:pPr>
+            <w:r>
+              <w:rPr>
+                <w:b/>
+              </w:rPr>
+              <w:t>Primary</w:t>
+            </w:r>
+          </w:p>
+        </w:tc>
+      </w:tr>
+      <w:tr>
+        <w:tc>
+          <w:tcPr>
+            <w:tcW w:w="3591" w:type="dxa"/>
+          </w:tcPr>
+          <w:p>
+            <w:proofErr w:type="spellStart"/>
+            <w:r>
+              <w:t>Interests_id</w:t>
+            </w:r>
+            <w:proofErr w:type="spellEnd"/>
+          </w:p>
+        </w:tc>
+        <w:tc>
+          <w:tcPr>
+            <w:tcW w:w="2810" w:type="dxa"/>
+          </w:tcPr>
+          <w:p>
+            <w:r>
+              <w:t>int</w:t>
+            </w:r>
+          </w:p>
+        </w:tc>
+        <w:tc>
+          <w:tcPr>
+            <w:tcW w:w="2841" w:type="dxa"/>
+          </w:tcPr>
+          <w:p>
+            <w:r>
+              <w:t>yes</w:t>
+            </w:r>
+          </w:p>
+        </w:tc>
+      </w:tr>
+      <w:tr>
+        <w:tc>
+          <w:tcPr>
+            <w:tcW w:w="3591" w:type="dxa"/>
+          </w:tcPr>
+          <w:p>
+            <w:r>
+              <w:t>description</w:t>
+            </w:r>
+          </w:p>
+        </w:tc>
+        <w:tc>
+          <w:tcPr>
+            <w:tcW w:w="2810" w:type="dxa"/>
+          </w:tcPr>
+          <w:p>
+            <w:r>
+              <w:t>Varchar(200)</w:t>
+            </w:r>
+          </w:p>
+        </w:tc>
+        <w:tc>
+          <w:tcPr>
+            <w:tcW w:w="2841" w:type="dxa"/>
+          </w:tcPr>
+          <w:p/>
+        </w:tc>
+      </w:tr>
+    </w:tbl>
+    <w:p/>
+    <w:p>
+      <w:pPr>
+        <w:pStyle w:val="Heading1"/>
+      </w:pPr>
+      <w:bookmarkStart w:id="7" w:name="_Toc518139104"/>
+      <w:proofErr w:type="gramStart"/>
+      <w:r>
+        <w:t>g</w:t>
+      </w:r>
+      <w:r>
+        <w:t>ender</w:t>
       </w:r>
       <w:bookmarkEnd w:id="7"/>
       <w:proofErr w:type="gramEnd"/>
@@ -3565,11 +3658,9 @@
             <w:tcW w:w="3591" w:type="dxa"/>
           </w:tcPr>
           <w:p>
-            <w:proofErr w:type="spellStart"/>
-            <w:r>
-              <w:t>Interests_id</w:t>
-            </w:r>
-            <w:proofErr w:type="spellEnd"/>
+            <w:r>
+              <w:t>id</w:t>
+            </w:r>
           </w:p>
         </w:tc>
         <w:tc>
@@ -3599,9 +3690,14 @@
             <w:tcW w:w="3591" w:type="dxa"/>
           </w:tcPr>
           <w:p>
-            <w:r>
-              <w:t>description</w:t>
-            </w:r>
+            <w:proofErr w:type="spellStart"/>
+            <w:r>
+              <w:t>g</w:t>
+            </w:r>
+            <w:r>
+              <w:t>ender_name</w:t>
+            </w:r>
+            <w:proofErr w:type="spellEnd"/>
           </w:p>
         </w:tc>
         <w:tc>
@@ -3610,7 +3706,10 @@
           </w:tcPr>
           <w:p>
             <w:r>
-              <w:t>Varchar(200)</w:t>
+              <w:t>Varchar(2</w:t>
+            </w:r>
+            <w:r>
+              <w:t>00)</w:t>
             </w:r>
           </w:p>
         </w:tc>
@@ -3622,18 +3721,17 @@
         </w:tc>
       </w:tr>
     </w:tbl>
-    <w:p/>
     <w:p>
       <w:pPr>
         <w:pStyle w:val="Heading1"/>
       </w:pPr>
-      <w:bookmarkStart w:id="8" w:name="_Toc518139104"/>
+      <w:bookmarkStart w:id="8" w:name="_Toc518139105"/>
       <w:proofErr w:type="gramStart"/>
       <w:r>
-        <w:t>g</w:t>
+        <w:t>c</w:t>
       </w:r>
       <w:r>
-        <w:t>ender</w:t>
+        <w:t>ity</w:t>
       </w:r>
       <w:bookmarkEnd w:id="8"/>
       <w:proofErr w:type="gramEnd"/>
@@ -3711,9 +3809,14 @@
             <w:tcW w:w="3591" w:type="dxa"/>
           </w:tcPr>
           <w:p>
-            <w:r>
-              <w:t>id</w:t>
-            </w:r>
+            <w:proofErr w:type="spellStart"/>
+            <w:r>
+              <w:t>u</w:t>
+            </w:r>
+            <w:r>
+              <w:t>ser_id</w:t>
+            </w:r>
+            <w:proofErr w:type="spellEnd"/>
           </w:p>
         </w:tc>
         <w:tc>
@@ -3743,12 +3846,74 @@
             <w:tcW w:w="3591" w:type="dxa"/>
           </w:tcPr>
           <w:p>
+            <w:r>
+              <w:t>city</w:t>
+            </w:r>
+          </w:p>
+        </w:tc>
+        <w:tc>
+          <w:tcPr>
+            <w:tcW w:w="2810" w:type="dxa"/>
+          </w:tcPr>
+          <w:p>
+            <w:r>
+              <w:t>Varchar(</w:t>
+            </w:r>
+            <w:r>
+              <w:t>1</w:t>
+            </w:r>
+            <w:r>
+              <w:t>00)</w:t>
+            </w:r>
+          </w:p>
+        </w:tc>
+        <w:tc>
+          <w:tcPr>
+            <w:tcW w:w="2841" w:type="dxa"/>
+          </w:tcPr>
+          <w:p/>
+        </w:tc>
+      </w:tr>
+      <w:tr>
+        <w:tc>
+          <w:tcPr>
+            <w:tcW w:w="3591" w:type="dxa"/>
+          </w:tcPr>
+          <w:p>
+            <w:r>
+              <w:t>county</w:t>
+            </w:r>
+          </w:p>
+        </w:tc>
+        <w:tc>
+          <w:tcPr>
+            <w:tcW w:w="2810" w:type="dxa"/>
+          </w:tcPr>
+          <w:p>
+            <w:r>
+              <w:t>Varchar(1</w:t>
+            </w:r>
+            <w:r>
+              <w:t>00)</w:t>
+            </w:r>
+          </w:p>
+        </w:tc>
+        <w:tc>
+          <w:tcPr>
+            <w:tcW w:w="2841" w:type="dxa"/>
+          </w:tcPr>
+          <w:p/>
+        </w:tc>
+      </w:tr>
+      <w:tr>
+        <w:tc>
+          <w:tcPr>
+            <w:tcW w:w="3591" w:type="dxa"/>
+          </w:tcPr>
+          <w:p>
             <w:proofErr w:type="spellStart"/>
             <w:r>
-              <w:t>g</w:t>
-            </w:r>
-            <w:r>
-              <w:t>ender_name</w:t>
+              <w:t>geo_x</w:t>
             </w:r>
             <w:proofErr w:type="spellEnd"/>
           </w:p>
@@ -3759,10 +3924,37 @@
           </w:tcPr>
           <w:p>
             <w:r>
-              <w:t>Varchar(2</w:t>
-            </w:r>
-            <w:r>
-              <w:t>00)</w:t>
+              <w:t>float</w:t>
+            </w:r>
+          </w:p>
+        </w:tc>
+        <w:tc>
+          <w:tcPr>
+            <w:tcW w:w="2841" w:type="dxa"/>
+          </w:tcPr>
+          <w:p/>
+        </w:tc>
+      </w:tr>
+      <w:tr>
+        <w:tc>
+          <w:tcPr>
+            <w:tcW w:w="3591" w:type="dxa"/>
+          </w:tcPr>
+          <w:p>
+            <w:proofErr w:type="spellStart"/>
+            <w:r>
+              <w:t>geo_y</w:t>
+            </w:r>
+            <w:proofErr w:type="spellEnd"/>
+          </w:p>
+        </w:tc>
+        <w:tc>
+          <w:tcPr>
+            <w:tcW w:w="2810" w:type="dxa"/>
+          </w:tcPr>
+          <w:p>
+            <w:r>
+              <w:t>float</w:t>
             </w:r>
           </w:p>
         </w:tc>
@@ -3776,17 +3968,178 @@
     </w:tbl>
     <w:p>
       <w:pPr>
+        <w:tabs>
+          <w:tab w:val="left" w:pos="2010"/>
+        </w:tabs>
+      </w:pPr>
+    </w:p>
+    <w:p>
+      <w:pPr>
+        <w:sectPr>
+          <w:pgSz w:w="11906" w:h="16838"/>
+          <w:pgMar w:top="284" w:right="424" w:bottom="1440" w:left="426" w:header="708" w:footer="708" w:gutter="0"/>
+          <w:cols w:space="708"/>
+          <w:docGrid w:linePitch="360"/>
+        </w:sectPr>
+      </w:pPr>
+    </w:p>
+    <w:p/>
+    <w:p>
+      <w:pPr>
         <w:pStyle w:val="Heading1"/>
       </w:pPr>
-      <w:bookmarkStart w:id="9" w:name="_Toc518139105"/>
+      <w:bookmarkStart w:id="9" w:name="_Toc518139106"/>
+      <w:proofErr w:type="spellStart"/>
+      <w:r>
+        <w:t>relationship_type</w:t>
+      </w:r>
+      <w:bookmarkEnd w:id="9"/>
+      <w:proofErr w:type="spellEnd"/>
+    </w:p>
+    <w:tbl>
+      <w:tblPr>
+        <w:tblStyle w:val="TableGrid"/>
+        <w:tblW w:w="0" w:type="auto"/>
+        <w:tblLook w:val="04A0" w:firstRow="1" w:lastRow="0" w:firstColumn="1" w:lastColumn="0" w:noHBand="0" w:noVBand="1"/>
+      </w:tblPr>
+      <w:tblGrid>
+        <w:gridCol w:w="3591"/>
+        <w:gridCol w:w="2810"/>
+        <w:gridCol w:w="2841"/>
+      </w:tblGrid>
+      <w:tr>
+        <w:tc>
+          <w:tcPr>
+            <w:tcW w:w="3591" w:type="dxa"/>
+          </w:tcPr>
+          <w:p>
+            <w:pPr>
+              <w:rPr>
+                <w:b/>
+              </w:rPr>
+            </w:pPr>
+            <w:r>
+              <w:rPr>
+                <w:b/>
+              </w:rPr>
+              <w:t>Field</w:t>
+            </w:r>
+          </w:p>
+        </w:tc>
+        <w:tc>
+          <w:tcPr>
+            <w:tcW w:w="2810" w:type="dxa"/>
+          </w:tcPr>
+          <w:p>
+            <w:pPr>
+              <w:rPr>
+                <w:b/>
+              </w:rPr>
+            </w:pPr>
+            <w:r>
+              <w:rPr>
+                <w:b/>
+              </w:rPr>
+              <w:t>Type</w:t>
+            </w:r>
+          </w:p>
+        </w:tc>
+        <w:tc>
+          <w:tcPr>
+            <w:tcW w:w="2841" w:type="dxa"/>
+          </w:tcPr>
+          <w:p>
+            <w:pPr>
+              <w:rPr>
+                <w:b/>
+              </w:rPr>
+            </w:pPr>
+            <w:r>
+              <w:rPr>
+                <w:b/>
+              </w:rPr>
+              <w:t>Primary</w:t>
+            </w:r>
+          </w:p>
+        </w:tc>
+      </w:tr>
+      <w:tr>
+        <w:tc>
+          <w:tcPr>
+            <w:tcW w:w="3591" w:type="dxa"/>
+          </w:tcPr>
+          <w:p>
+            <w:r>
+              <w:t>id</w:t>
+            </w:r>
+          </w:p>
+        </w:tc>
+        <w:tc>
+          <w:tcPr>
+            <w:tcW w:w="2810" w:type="dxa"/>
+          </w:tcPr>
+          <w:p>
+            <w:r>
+              <w:t>int</w:t>
+            </w:r>
+          </w:p>
+        </w:tc>
+        <w:tc>
+          <w:tcPr>
+            <w:tcW w:w="2841" w:type="dxa"/>
+          </w:tcPr>
+          <w:p>
+            <w:r>
+              <w:t>yes</w:t>
+            </w:r>
+          </w:p>
+        </w:tc>
+      </w:tr>
+      <w:tr>
+        <w:tc>
+          <w:tcPr>
+            <w:tcW w:w="3591" w:type="dxa"/>
+          </w:tcPr>
+          <w:p>
+            <w:proofErr w:type="spellStart"/>
+            <w:r>
+              <w:t>Relationship_type</w:t>
+            </w:r>
+            <w:proofErr w:type="spellEnd"/>
+          </w:p>
+        </w:tc>
+        <w:tc>
+          <w:tcPr>
+            <w:tcW w:w="2810" w:type="dxa"/>
+          </w:tcPr>
+          <w:p>
+            <w:r>
+              <w:t>Varchar(200)</w:t>
+            </w:r>
+          </w:p>
+        </w:tc>
+        <w:tc>
+          <w:tcPr>
+            <w:tcW w:w="2841" w:type="dxa"/>
+          </w:tcPr>
+          <w:p/>
+        </w:tc>
+      </w:tr>
+    </w:tbl>
+    <w:p/>
+    <w:p>
+      <w:pPr>
+        <w:pStyle w:val="Heading1"/>
+      </w:pPr>
+      <w:bookmarkStart w:id="10" w:name="_Toc518139107"/>
       <w:proofErr w:type="gramStart"/>
       <w:r>
-        <w:t>c</w:t>
+        <w:t>s</w:t>
       </w:r>
       <w:r>
-        <w:t>ity</w:t>
+        <w:t>tatus</w:t>
       </w:r>
-      <w:bookmarkEnd w:id="9"/>
+      <w:bookmarkEnd w:id="10"/>
       <w:proofErr w:type="gramEnd"/>
     </w:p>
     <w:tbl>
@@ -3862,14 +4215,9 @@
             <w:tcW w:w="3591" w:type="dxa"/>
           </w:tcPr>
           <w:p>
-            <w:proofErr w:type="spellStart"/>
-            <w:r>
-              <w:t>u</w:t>
-            </w:r>
-            <w:r>
-              <w:t>ser_id</w:t>
-            </w:r>
-            <w:proofErr w:type="spellEnd"/>
+            <w:r>
+              <w:t>id</w:t>
+            </w:r>
           </w:p>
         </w:tc>
         <w:tc>
@@ -3899,9 +4247,17 @@
             <w:tcW w:w="3591" w:type="dxa"/>
           </w:tcPr>
           <w:p>
-            <w:r>
-              <w:t>city</w:t>
-            </w:r>
+            <w:proofErr w:type="spellStart"/>
+            <w:r>
+              <w:t>s</w:t>
+            </w:r>
+            <w:r>
+              <w:t>tatus</w:t>
+            </w:r>
+            <w:r>
+              <w:t>_description</w:t>
+            </w:r>
+            <w:proofErr w:type="spellEnd"/>
           </w:p>
         </w:tc>
         <w:tc>
@@ -3910,10 +4266,7 @@
           </w:tcPr>
           <w:p>
             <w:r>
-              <w:t>Varchar(</w:t>
-            </w:r>
-            <w:r>
-              <w:t>1</w:t>
+              <w:t>Varchar(1</w:t>
             </w:r>
             <w:r>
               <w:t>00)</w:t>
@@ -3933,416 +4286,15 @@
             <w:tcW w:w="3591" w:type="dxa"/>
           </w:tcPr>
           <w:p>
-            <w:r>
-              <w:t>county</w:t>
-            </w:r>
-          </w:p>
-        </w:tc>
-        <w:tc>
-          <w:tcPr>
-            <w:tcW w:w="2810" w:type="dxa"/>
-          </w:tcPr>
-          <w:p>
-            <w:r>
-              <w:t>Varchar(1</w:t>
-            </w:r>
-            <w:r>
-              <w:t>00)</w:t>
-            </w:r>
-          </w:p>
-        </w:tc>
-        <w:tc>
-          <w:tcPr>
-            <w:tcW w:w="2841" w:type="dxa"/>
-          </w:tcPr>
-          <w:p/>
-        </w:tc>
-      </w:tr>
-      <w:tr>
-        <w:tc>
-          <w:tcPr>
-            <w:tcW w:w="3591" w:type="dxa"/>
-          </w:tcPr>
-          <w:p>
             <w:proofErr w:type="spellStart"/>
             <w:r>
-              <w:t>geo_x</w:t>
-            </w:r>
-            <w:proofErr w:type="spellEnd"/>
-          </w:p>
-        </w:tc>
-        <w:tc>
-          <w:tcPr>
-            <w:tcW w:w="2810" w:type="dxa"/>
-          </w:tcPr>
-          <w:p>
-            <w:r>
-              <w:t>float</w:t>
-            </w:r>
-          </w:p>
-        </w:tc>
-        <w:tc>
-          <w:tcPr>
-            <w:tcW w:w="2841" w:type="dxa"/>
-          </w:tcPr>
-          <w:p/>
-        </w:tc>
-      </w:tr>
-      <w:tr>
-        <w:tc>
-          <w:tcPr>
-            <w:tcW w:w="3591" w:type="dxa"/>
-          </w:tcPr>
-          <w:p>
-            <w:proofErr w:type="spellStart"/>
-            <w:r>
-              <w:t>geo_y</w:t>
-            </w:r>
-            <w:proofErr w:type="spellEnd"/>
-          </w:p>
-        </w:tc>
-        <w:tc>
-          <w:tcPr>
-            <w:tcW w:w="2810" w:type="dxa"/>
-          </w:tcPr>
-          <w:p>
-            <w:r>
-              <w:t>float</w:t>
-            </w:r>
-          </w:p>
-        </w:tc>
-        <w:tc>
-          <w:tcPr>
-            <w:tcW w:w="2841" w:type="dxa"/>
-          </w:tcPr>
-          <w:p/>
-        </w:tc>
-      </w:tr>
-    </w:tbl>
-    <w:p>
-      <w:pPr>
-        <w:tabs>
-          <w:tab w:val="left" w:pos="2010"/>
-        </w:tabs>
-      </w:pPr>
-    </w:p>
-    <w:p>
-      <w:pPr>
-        <w:sectPr>
-          <w:pgSz w:w="11906" w:h="16838"/>
-          <w:pgMar w:top="284" w:right="424" w:bottom="1440" w:left="426" w:header="708" w:footer="708" w:gutter="0"/>
-          <w:cols w:space="708"/>
-          <w:docGrid w:linePitch="360"/>
-        </w:sectPr>
-      </w:pPr>
-    </w:p>
-    <w:p/>
-    <w:p>
-      <w:pPr>
-        <w:pStyle w:val="Heading1"/>
-      </w:pPr>
-      <w:bookmarkStart w:id="10" w:name="_Toc518139106"/>
-      <w:proofErr w:type="spellStart"/>
-      <w:r>
-        <w:t>relationship_type</w:t>
-      </w:r>
-      <w:bookmarkEnd w:id="10"/>
-      <w:proofErr w:type="spellEnd"/>
-    </w:p>
-    <w:tbl>
-      <w:tblPr>
-        <w:tblStyle w:val="TableGrid"/>
-        <w:tblW w:w="0" w:type="auto"/>
-        <w:tblLook w:val="04A0" w:firstRow="1" w:lastRow="0" w:firstColumn="1" w:lastColumn="0" w:noHBand="0" w:noVBand="1"/>
-      </w:tblPr>
-      <w:tblGrid>
-        <w:gridCol w:w="3591"/>
-        <w:gridCol w:w="2810"/>
-        <w:gridCol w:w="2841"/>
-      </w:tblGrid>
-      <w:tr>
-        <w:tc>
-          <w:tcPr>
-            <w:tcW w:w="3591" w:type="dxa"/>
-          </w:tcPr>
-          <w:p>
-            <w:pPr>
-              <w:rPr>
-                <w:b/>
-              </w:rPr>
-            </w:pPr>
-            <w:r>
-              <w:rPr>
-                <w:b/>
-              </w:rPr>
-              <w:t>Field</w:t>
-            </w:r>
-          </w:p>
-        </w:tc>
-        <w:tc>
-          <w:tcPr>
-            <w:tcW w:w="2810" w:type="dxa"/>
-          </w:tcPr>
-          <w:p>
-            <w:pPr>
-              <w:rPr>
-                <w:b/>
-              </w:rPr>
-            </w:pPr>
-            <w:r>
-              <w:rPr>
-                <w:b/>
-              </w:rPr>
-              <w:t>Type</w:t>
-            </w:r>
-          </w:p>
-        </w:tc>
-        <w:tc>
-          <w:tcPr>
-            <w:tcW w:w="2841" w:type="dxa"/>
-          </w:tcPr>
-          <w:p>
-            <w:pPr>
-              <w:rPr>
-                <w:b/>
-              </w:rPr>
-            </w:pPr>
-            <w:r>
-              <w:rPr>
-                <w:b/>
-              </w:rPr>
-              <w:t>Primary</w:t>
-            </w:r>
-          </w:p>
-        </w:tc>
-      </w:tr>
-      <w:tr>
-        <w:tc>
-          <w:tcPr>
-            <w:tcW w:w="3591" w:type="dxa"/>
-          </w:tcPr>
-          <w:p>
-            <w:r>
-              <w:t>id</w:t>
-            </w:r>
-          </w:p>
-        </w:tc>
-        <w:tc>
-          <w:tcPr>
-            <w:tcW w:w="2810" w:type="dxa"/>
-          </w:tcPr>
-          <w:p>
-            <w:r>
-              <w:t>int</w:t>
-            </w:r>
-          </w:p>
-        </w:tc>
-        <w:tc>
-          <w:tcPr>
-            <w:tcW w:w="2841" w:type="dxa"/>
-          </w:tcPr>
-          <w:p>
-            <w:r>
-              <w:t>yes</w:t>
-            </w:r>
-          </w:p>
-        </w:tc>
-      </w:tr>
-      <w:tr>
-        <w:tc>
-          <w:tcPr>
-            <w:tcW w:w="3591" w:type="dxa"/>
-          </w:tcPr>
-          <w:p>
-            <w:proofErr w:type="spellStart"/>
-            <w:r>
-              <w:t>Relationship_type</w:t>
-            </w:r>
-            <w:proofErr w:type="spellEnd"/>
-          </w:p>
-        </w:tc>
-        <w:tc>
-          <w:tcPr>
-            <w:tcW w:w="2810" w:type="dxa"/>
-          </w:tcPr>
-          <w:p>
-            <w:r>
-              <w:t>Varchar(200)</w:t>
-            </w:r>
-          </w:p>
-        </w:tc>
-        <w:tc>
-          <w:tcPr>
-            <w:tcW w:w="2841" w:type="dxa"/>
-          </w:tcPr>
-          <w:p/>
-        </w:tc>
-      </w:tr>
-    </w:tbl>
-    <w:p/>
-    <w:p>
-      <w:pPr>
-        <w:pStyle w:val="Heading1"/>
-      </w:pPr>
-      <w:bookmarkStart w:id="11" w:name="_Toc518139107"/>
-      <w:proofErr w:type="gramStart"/>
-      <w:r>
-        <w:t>s</w:t>
-      </w:r>
-      <w:r>
-        <w:t>tatus</w:t>
-      </w:r>
-      <w:bookmarkEnd w:id="11"/>
-      <w:proofErr w:type="gramEnd"/>
-    </w:p>
-    <w:tbl>
-      <w:tblPr>
-        <w:tblStyle w:val="TableGrid"/>
-        <w:tblW w:w="0" w:type="auto"/>
-        <w:tblLook w:val="04A0" w:firstRow="1" w:lastRow="0" w:firstColumn="1" w:lastColumn="0" w:noHBand="0" w:noVBand="1"/>
-      </w:tblPr>
-      <w:tblGrid>
-        <w:gridCol w:w="3591"/>
-        <w:gridCol w:w="2810"/>
-        <w:gridCol w:w="2841"/>
-      </w:tblGrid>
-      <w:tr>
-        <w:tc>
-          <w:tcPr>
-            <w:tcW w:w="3591" w:type="dxa"/>
-          </w:tcPr>
-          <w:p>
-            <w:pPr>
-              <w:rPr>
-                <w:b/>
-              </w:rPr>
-            </w:pPr>
-            <w:r>
-              <w:rPr>
-                <w:b/>
-              </w:rPr>
-              <w:t>Field</w:t>
-            </w:r>
-          </w:p>
-        </w:tc>
-        <w:tc>
-          <w:tcPr>
-            <w:tcW w:w="2810" w:type="dxa"/>
-          </w:tcPr>
-          <w:p>
-            <w:pPr>
-              <w:rPr>
-                <w:b/>
-              </w:rPr>
-            </w:pPr>
-            <w:r>
-              <w:rPr>
-                <w:b/>
-              </w:rPr>
-              <w:t>Type</w:t>
-            </w:r>
-          </w:p>
-        </w:tc>
-        <w:tc>
-          <w:tcPr>
-            <w:tcW w:w="2841" w:type="dxa"/>
-          </w:tcPr>
-          <w:p>
-            <w:pPr>
-              <w:rPr>
-                <w:b/>
-              </w:rPr>
-            </w:pPr>
-            <w:r>
-              <w:rPr>
-                <w:b/>
-              </w:rPr>
-              <w:t>Primary</w:t>
-            </w:r>
-          </w:p>
-        </w:tc>
-      </w:tr>
-      <w:tr>
-        <w:tc>
-          <w:tcPr>
-            <w:tcW w:w="3591" w:type="dxa"/>
-          </w:tcPr>
-          <w:p>
-            <w:r>
-              <w:t>id</w:t>
-            </w:r>
-          </w:p>
-        </w:tc>
-        <w:tc>
-          <w:tcPr>
-            <w:tcW w:w="2810" w:type="dxa"/>
-          </w:tcPr>
-          <w:p>
-            <w:r>
-              <w:t>int</w:t>
-            </w:r>
-          </w:p>
-        </w:tc>
-        <w:tc>
-          <w:tcPr>
-            <w:tcW w:w="2841" w:type="dxa"/>
-          </w:tcPr>
-          <w:p>
-            <w:r>
-              <w:t>yes</w:t>
-            </w:r>
-          </w:p>
-        </w:tc>
-      </w:tr>
-      <w:tr>
-        <w:tc>
-          <w:tcPr>
-            <w:tcW w:w="3591" w:type="dxa"/>
-          </w:tcPr>
-          <w:p>
-            <w:proofErr w:type="spellStart"/>
-            <w:r>
-              <w:t>s</w:t>
-            </w:r>
-            <w:r>
-              <w:t>tatus</w:t>
-            </w:r>
-            <w:r>
-              <w:t>_description</w:t>
-            </w:r>
-            <w:proofErr w:type="spellEnd"/>
-          </w:p>
-        </w:tc>
-        <w:tc>
-          <w:tcPr>
-            <w:tcW w:w="2810" w:type="dxa"/>
-          </w:tcPr>
-          <w:p>
-            <w:r>
-              <w:t>Varchar(1</w:t>
-            </w:r>
-            <w:r>
-              <w:t>00)</w:t>
-            </w:r>
-          </w:p>
-        </w:tc>
-        <w:tc>
-          <w:tcPr>
-            <w:tcW w:w="2841" w:type="dxa"/>
-          </w:tcPr>
-          <w:p/>
-        </w:tc>
-      </w:tr>
-      <w:tr>
-        <w:tc>
-          <w:tcPr>
-            <w:tcW w:w="3591" w:type="dxa"/>
-          </w:tcPr>
-          <w:p>
-            <w:proofErr w:type="spellStart"/>
-            <w:r>
-              <w:t>Is_user_status</w:t>
-            </w:r>
+              <w:t>Is_user_</w:t>
+            </w:r>
+            <w:bookmarkStart w:id="11" w:name="_GoBack"/>
+            <w:r>
+              <w:t>status</w:t>
+            </w:r>
+            <w:bookmarkEnd w:id="11"/>
             <w:proofErr w:type="spellEnd"/>
           </w:p>
         </w:tc>
@@ -10774,7 +10726,7 @@
 </file>
 
 <file path=customXml/itemProps1.xml><?xml version="1.0" encoding="utf-8"?>
-<ds:datastoreItem xmlns:ds="http://schemas.openxmlformats.org/officeDocument/2006/customXml" ds:itemID="{8A5D9452-786B-4F30-A46A-47AF5C3FF947}">
+<ds:datastoreItem xmlns:ds="http://schemas.openxmlformats.org/officeDocument/2006/customXml" ds:itemID="{75DEC744-5D32-415A-977B-3CC28741C3EA}">
   <ds:schemaRefs>
     <ds:schemaRef ds:uri="http://schemas.openxmlformats.org/officeDocument/2006/bibliography"/>
   </ds:schemaRefs>

</xml_diff>

<commit_message>
updated changes to Marys design doc and update database implementation doc
</commit_message>
<xml_diff>
--- a/Database Implementation/Group 5 Database Implementation Doc.docx
+++ b/Database Implementation/Group 5 Database Implementation Doc.docx
@@ -156,7 +156,7 @@
           <w:r>
             <w:fldChar w:fldCharType="separate"/>
           </w:r>
-          <w:hyperlink w:anchor="_Toc518139097" w:history="1">
+          <w:hyperlink w:anchor="_Toc518321094" w:history="1">
             <w:r>
               <w:rPr>
                 <w:rStyle w:val="Hyperlink"/>
@@ -183,7 +183,7 @@
                 <w:noProof/>
                 <w:webHidden/>
               </w:rPr>
-              <w:instrText xml:space="preserve"> PAGEREF _Toc518139097 \h </w:instrText>
+              <w:instrText xml:space="preserve"> PAGEREF _Toc518321094 \h </w:instrText>
             </w:r>
             <w:r>
               <w:rPr>
@@ -226,7 +226,7 @@
               <w:lang w:eastAsia="en-IE"/>
             </w:rPr>
           </w:pPr>
-          <w:hyperlink w:anchor="_Toc518139098" w:history="1">
+          <w:hyperlink w:anchor="_Toc518321095" w:history="1">
             <w:r>
               <w:rPr>
                 <w:rStyle w:val="Hyperlink"/>
@@ -253,7 +253,7 @@
                 <w:noProof/>
                 <w:webHidden/>
               </w:rPr>
-              <w:instrText xml:space="preserve"> PAGEREF _Toc518139098 \h </w:instrText>
+              <w:instrText xml:space="preserve"> PAGEREF _Toc518321095 \h </w:instrText>
             </w:r>
             <w:r>
               <w:rPr>
@@ -296,7 +296,7 @@
               <w:lang w:eastAsia="en-IE"/>
             </w:rPr>
           </w:pPr>
-          <w:hyperlink w:anchor="_Toc518139099" w:history="1">
+          <w:hyperlink w:anchor="_Toc518321096" w:history="1">
             <w:r>
               <w:rPr>
                 <w:rStyle w:val="Hyperlink"/>
@@ -323,7 +323,7 @@
                 <w:noProof/>
                 <w:webHidden/>
               </w:rPr>
-              <w:instrText xml:space="preserve"> PAGEREF _Toc518139099 \h </w:instrText>
+              <w:instrText xml:space="preserve"> PAGEREF _Toc518321096 \h </w:instrText>
             </w:r>
             <w:r>
               <w:rPr>
@@ -366,7 +366,7 @@
               <w:lang w:eastAsia="en-IE"/>
             </w:rPr>
           </w:pPr>
-          <w:hyperlink w:anchor="_Toc518139100" w:history="1">
+          <w:hyperlink w:anchor="_Toc518321097" w:history="1">
             <w:r>
               <w:rPr>
                 <w:rStyle w:val="Hyperlink"/>
@@ -393,7 +393,7 @@
                 <w:noProof/>
                 <w:webHidden/>
               </w:rPr>
-              <w:instrText xml:space="preserve"> PAGEREF _Toc518139100 \h </w:instrText>
+              <w:instrText xml:space="preserve"> PAGEREF _Toc518321097 \h </w:instrText>
             </w:r>
             <w:r>
               <w:rPr>
@@ -436,7 +436,7 @@
               <w:lang w:eastAsia="en-IE"/>
             </w:rPr>
           </w:pPr>
-          <w:hyperlink w:anchor="_Toc518139101" w:history="1">
+          <w:hyperlink w:anchor="_Toc518321098" w:history="1">
             <w:r>
               <w:rPr>
                 <w:rStyle w:val="Hyperlink"/>
@@ -463,7 +463,7 @@
                 <w:noProof/>
                 <w:webHidden/>
               </w:rPr>
-              <w:instrText xml:space="preserve"> PAGEREF _Toc518139101 \h </w:instrText>
+              <w:instrText xml:space="preserve"> PAGEREF _Toc518321098 \h </w:instrText>
             </w:r>
             <w:r>
               <w:rPr>
@@ -506,7 +506,7 @@
               <w:lang w:eastAsia="en-IE"/>
             </w:rPr>
           </w:pPr>
-          <w:hyperlink w:anchor="_Toc518139102" w:history="1">
+          <w:hyperlink w:anchor="_Toc518321099" w:history="1">
             <w:r>
               <w:rPr>
                 <w:rStyle w:val="Hyperlink"/>
@@ -533,7 +533,7 @@
                 <w:noProof/>
                 <w:webHidden/>
               </w:rPr>
-              <w:instrText xml:space="preserve"> PAGEREF _Toc518139102 \h </w:instrText>
+              <w:instrText xml:space="preserve"> PAGEREF _Toc518321099 \h </w:instrText>
             </w:r>
             <w:r>
               <w:rPr>
@@ -576,7 +576,7 @@
               <w:lang w:eastAsia="en-IE"/>
             </w:rPr>
           </w:pPr>
-          <w:hyperlink w:anchor="_Toc518139103" w:history="1">
+          <w:hyperlink w:anchor="_Toc518321100" w:history="1">
             <w:r>
               <w:rPr>
                 <w:rStyle w:val="Hyperlink"/>
@@ -603,7 +603,7 @@
                 <w:noProof/>
                 <w:webHidden/>
               </w:rPr>
-              <w:instrText xml:space="preserve"> PAGEREF _Toc518139103 \h </w:instrText>
+              <w:instrText xml:space="preserve"> PAGEREF _Toc518321100 \h </w:instrText>
             </w:r>
             <w:r>
               <w:rPr>
@@ -646,13 +646,13 @@
               <w:lang w:eastAsia="en-IE"/>
             </w:rPr>
           </w:pPr>
-          <w:hyperlink w:anchor="_Toc518139104" w:history="1">
+          <w:hyperlink w:anchor="_Toc518321101" w:history="1">
             <w:r>
               <w:rPr>
                 <w:rStyle w:val="Hyperlink"/>
                 <w:noProof/>
               </w:rPr>
-              <w:t>gender</w:t>
+              <w:t>Gender</w:t>
             </w:r>
             <w:r>
               <w:rPr>
@@ -673,7 +673,7 @@
                 <w:noProof/>
                 <w:webHidden/>
               </w:rPr>
-              <w:instrText xml:space="preserve"> PAGEREF _Toc518139104 \h </w:instrText>
+              <w:instrText xml:space="preserve"> PAGEREF _Toc518321101 \h </w:instrText>
             </w:r>
             <w:r>
               <w:rPr>
@@ -693,7 +693,7 @@
                 <w:noProof/>
                 <w:webHidden/>
               </w:rPr>
-              <w:t>4</w:t>
+              <w:t>5</w:t>
             </w:r>
             <w:r>
               <w:rPr>
@@ -716,7 +716,7 @@
               <w:lang w:eastAsia="en-IE"/>
             </w:rPr>
           </w:pPr>
-          <w:hyperlink w:anchor="_Toc518139105" w:history="1">
+          <w:hyperlink w:anchor="_Toc518321102" w:history="1">
             <w:r>
               <w:rPr>
                 <w:rStyle w:val="Hyperlink"/>
@@ -743,7 +743,7 @@
                 <w:noProof/>
                 <w:webHidden/>
               </w:rPr>
-              <w:instrText xml:space="preserve"> PAGEREF _Toc518139105 \h </w:instrText>
+              <w:instrText xml:space="preserve"> PAGEREF _Toc518321102 \h </w:instrText>
             </w:r>
             <w:r>
               <w:rPr>
@@ -763,7 +763,7 @@
                 <w:noProof/>
                 <w:webHidden/>
               </w:rPr>
-              <w:t>4</w:t>
+              <w:t>5</w:t>
             </w:r>
             <w:r>
               <w:rPr>
@@ -786,7 +786,7 @@
               <w:lang w:eastAsia="en-IE"/>
             </w:rPr>
           </w:pPr>
-          <w:hyperlink w:anchor="_Toc518139106" w:history="1">
+          <w:hyperlink w:anchor="_Toc518321103" w:history="1">
             <w:r>
               <w:rPr>
                 <w:rStyle w:val="Hyperlink"/>
@@ -813,7 +813,7 @@
                 <w:noProof/>
                 <w:webHidden/>
               </w:rPr>
-              <w:instrText xml:space="preserve"> PAGEREF _Toc518139106 \h </w:instrText>
+              <w:instrText xml:space="preserve"> PAGEREF _Toc518321103 \h </w:instrText>
             </w:r>
             <w:r>
               <w:rPr>
@@ -856,7 +856,7 @@
               <w:lang w:eastAsia="en-IE"/>
             </w:rPr>
           </w:pPr>
-          <w:hyperlink w:anchor="_Toc518139107" w:history="1">
+          <w:hyperlink w:anchor="_Toc518321104" w:history="1">
             <w:r>
               <w:rPr>
                 <w:rStyle w:val="Hyperlink"/>
@@ -883,7 +883,7 @@
                 <w:noProof/>
                 <w:webHidden/>
               </w:rPr>
-              <w:instrText xml:space="preserve"> PAGEREF _Toc518139107 \h </w:instrText>
+              <w:instrText xml:space="preserve"> PAGEREF _Toc518321104 \h </w:instrText>
             </w:r>
             <w:r>
               <w:rPr>
@@ -935,6 +935,8 @@
           <w:szCs w:val="32"/>
         </w:rPr>
       </w:pPr>
+      <w:bookmarkStart w:id="0" w:name="_GoBack"/>
+      <w:bookmarkEnd w:id="0"/>
       <w:r>
         <w:br w:type="page"/>
       </w:r>
@@ -943,12 +945,12 @@
       <w:pPr>
         <w:pStyle w:val="Heading1"/>
       </w:pPr>
-      <w:bookmarkStart w:id="0" w:name="_Toc518139097"/>
+      <w:bookmarkStart w:id="1" w:name="_Toc518321094"/>
       <w:r>
         <w:lastRenderedPageBreak/>
         <w:t>Introduction</w:t>
       </w:r>
-      <w:bookmarkEnd w:id="0"/>
+      <w:bookmarkEnd w:id="1"/>
       <w:r>
         <w:t xml:space="preserve"> </w:t>
       </w:r>
@@ -980,6 +982,7 @@
         <w:spacing w:before="2" w:after="0" w:line="240" w:lineRule="auto"/>
         <w:ind w:left="120" w:right="211"/>
         <w:rPr>
+          <w:rFonts w:ascii="Cambria" w:hAnsi="Cambria" w:cs="Cambria"/>
           <w:b/>
           <w:sz w:val="28"/>
           <w:szCs w:val="28"/>
@@ -1010,14 +1013,38 @@
           <w:sz w:val="28"/>
           <w:szCs w:val="28"/>
         </w:rPr>
-        <w:t xml:space="preserve">  </w:t>
+        <w:t xml:space="preserve"> </w:t>
       </w:r>
     </w:p>
     <w:p>
       <w:pPr>
+        <w:widowControl w:val="0"/>
+        <w:autoSpaceDE w:val="0"/>
+        <w:autoSpaceDN w:val="0"/>
+        <w:adjustRightInd w:val="0"/>
+        <w:spacing w:before="2" w:after="0" w:line="240" w:lineRule="auto"/>
+        <w:ind w:left="120" w:right="211"/>
+        <w:rPr>
+          <w:b/>
+          <w:sz w:val="28"/>
+          <w:szCs w:val="28"/>
+        </w:rPr>
+      </w:pPr>
+      <w:r>
+        <w:rPr>
+          <w:rFonts w:ascii="Cambria" w:hAnsi="Cambria" w:cs="Cambria"/>
+          <w:b/>
+          <w:sz w:val="28"/>
+          <w:szCs w:val="28"/>
+        </w:rPr>
+        <w:t xml:space="preserve"> </w:t>
+      </w:r>
+    </w:p>
+    <w:p>
+      <w:pPr>
         <w:pStyle w:val="Heading1"/>
       </w:pPr>
-      <w:bookmarkStart w:id="1" w:name="_Toc518139098"/>
+      <w:bookmarkStart w:id="2" w:name="_Toc518321095"/>
       <w:proofErr w:type="spellStart"/>
       <w:r>
         <w:t>user_p</w:t>
@@ -1025,8 +1052,53 @@
       <w:r>
         <w:t>rofile</w:t>
       </w:r>
-      <w:bookmarkEnd w:id="1"/>
+      <w:bookmarkEnd w:id="2"/>
       <w:proofErr w:type="spellEnd"/>
+    </w:p>
+    <w:p>
+      <w:pPr>
+        <w:spacing w:after="0"/>
+      </w:pPr>
+    </w:p>
+    <w:p>
+      <w:pPr>
+        <w:spacing w:after="0"/>
+      </w:pPr>
+      <w:r>
+        <w:t xml:space="preserve">Table 1 </w:t>
+      </w:r>
+      <w:proofErr w:type="spellStart"/>
+      <w:r>
+        <w:t>user_profile</w:t>
+      </w:r>
+      <w:proofErr w:type="spellEnd"/>
+      <w:r>
+        <w:t xml:space="preserve">, </w:t>
+      </w:r>
+      <w:proofErr w:type="gramStart"/>
+      <w:r>
+        <w:t>This</w:t>
+      </w:r>
+      <w:proofErr w:type="gramEnd"/>
+      <w:r>
+        <w:t xml:space="preserve"> table describes each user. The primary key is id, each user has email as unique identifier, </w:t>
+      </w:r>
+      <w:proofErr w:type="gramStart"/>
+      <w:r>
+        <w:t xml:space="preserve">with  </w:t>
+      </w:r>
+      <w:proofErr w:type="spellStart"/>
+      <w:r>
+        <w:t>user</w:t>
+      </w:r>
+      <w:proofErr w:type="gramEnd"/>
+      <w:r>
+        <w:t>_status_id</w:t>
+      </w:r>
+      <w:proofErr w:type="spellEnd"/>
+      <w:r>
+        <w:t xml:space="preserve"> as foreign key which links to communication and match status.</w:t>
+      </w:r>
     </w:p>
     <w:p>
       <w:pPr>
@@ -1040,16 +1112,15 @@
         <w:tblLook w:val="04A0" w:firstRow="1" w:lastRow="0" w:firstColumn="1" w:lastColumn="0" w:noHBand="0" w:noVBand="1"/>
       </w:tblPr>
       <w:tblGrid>
-        <w:gridCol w:w="2253"/>
-        <w:gridCol w:w="2223"/>
-        <w:gridCol w:w="2200"/>
-        <w:gridCol w:w="2199"/>
-        <w:gridCol w:w="2171"/>
+        <w:gridCol w:w="2254"/>
+        <w:gridCol w:w="2254"/>
+        <w:gridCol w:w="2254"/>
+        <w:gridCol w:w="2254"/>
       </w:tblGrid>
       <w:tr>
         <w:tc>
           <w:tcPr>
-            <w:tcW w:w="2253" w:type="dxa"/>
+            <w:tcW w:w="2254" w:type="dxa"/>
           </w:tcPr>
           <w:p>
             <w:pPr>
@@ -1067,7 +1138,7 @@
         </w:tc>
         <w:tc>
           <w:tcPr>
-            <w:tcW w:w="2223" w:type="dxa"/>
+            <w:tcW w:w="2254" w:type="dxa"/>
           </w:tcPr>
           <w:p>
             <w:pPr>
@@ -1085,7 +1156,7 @@
         </w:tc>
         <w:tc>
           <w:tcPr>
-            <w:tcW w:w="2200" w:type="dxa"/>
+            <w:tcW w:w="2254" w:type="dxa"/>
           </w:tcPr>
           <w:p>
             <w:pPr>
@@ -1103,7 +1174,7 @@
         </w:tc>
         <w:tc>
           <w:tcPr>
-            <w:tcW w:w="2199" w:type="dxa"/>
+            <w:tcW w:w="2254" w:type="dxa"/>
           </w:tcPr>
           <w:p>
             <w:pPr>
@@ -1116,24 +1187,6 @@
                 <w:b/>
               </w:rPr>
               <w:t>Foreign</w:t>
-            </w:r>
-          </w:p>
-        </w:tc>
-        <w:tc>
-          <w:tcPr>
-            <w:tcW w:w="2171" w:type="dxa"/>
-          </w:tcPr>
-          <w:p>
-            <w:pPr>
-              <w:rPr>
-                <w:b/>
-              </w:rPr>
-            </w:pPr>
-            <w:r>
-              <w:rPr>
-                <w:b/>
-              </w:rPr>
-              <w:t>Unique</w:t>
             </w:r>
           </w:p>
         </w:tc>
@@ -1141,7 +1194,7 @@
       <w:tr>
         <w:tc>
           <w:tcPr>
-            <w:tcW w:w="2253" w:type="dxa"/>
+            <w:tcW w:w="2254" w:type="dxa"/>
           </w:tcPr>
           <w:p>
             <w:r>
@@ -1151,17 +1204,19 @@
         </w:tc>
         <w:tc>
           <w:tcPr>
-            <w:tcW w:w="2223" w:type="dxa"/>
-          </w:tcPr>
-          <w:p>
+            <w:tcW w:w="2254" w:type="dxa"/>
+          </w:tcPr>
+          <w:p>
+            <w:proofErr w:type="spellStart"/>
             <w:r>
               <w:t>int</w:t>
             </w:r>
-          </w:p>
-        </w:tc>
-        <w:tc>
-          <w:tcPr>
-            <w:tcW w:w="2200" w:type="dxa"/>
+            <w:proofErr w:type="spellEnd"/>
+          </w:p>
+        </w:tc>
+        <w:tc>
+          <w:tcPr>
+            <w:tcW w:w="2254" w:type="dxa"/>
           </w:tcPr>
           <w:p>
             <w:r>
@@ -1171,13 +1226,7 @@
         </w:tc>
         <w:tc>
           <w:tcPr>
-            <w:tcW w:w="2199" w:type="dxa"/>
-          </w:tcPr>
-          <w:p/>
-        </w:tc>
-        <w:tc>
-          <w:tcPr>
-            <w:tcW w:w="2171" w:type="dxa"/>
+            <w:tcW w:w="2254" w:type="dxa"/>
           </w:tcPr>
           <w:p/>
         </w:tc>
@@ -1185,7 +1234,7 @@
       <w:tr>
         <w:tc>
           <w:tcPr>
-            <w:tcW w:w="2253" w:type="dxa"/>
+            <w:tcW w:w="2254" w:type="dxa"/>
           </w:tcPr>
           <w:p>
             <w:proofErr w:type="spellStart"/>
@@ -1197,7 +1246,7 @@
         </w:tc>
         <w:tc>
           <w:tcPr>
-            <w:tcW w:w="2223" w:type="dxa"/>
+            <w:tcW w:w="2254" w:type="dxa"/>
           </w:tcPr>
           <w:p>
             <w:r>
@@ -1207,19 +1256,13 @@
         </w:tc>
         <w:tc>
           <w:tcPr>
-            <w:tcW w:w="2200" w:type="dxa"/>
+            <w:tcW w:w="2254" w:type="dxa"/>
           </w:tcPr>
           <w:p/>
         </w:tc>
         <w:tc>
           <w:tcPr>
-            <w:tcW w:w="2199" w:type="dxa"/>
-          </w:tcPr>
-          <w:p/>
-        </w:tc>
-        <w:tc>
-          <w:tcPr>
-            <w:tcW w:w="2171" w:type="dxa"/>
+            <w:tcW w:w="2254" w:type="dxa"/>
           </w:tcPr>
           <w:p/>
         </w:tc>
@@ -1227,7 +1270,7 @@
       <w:tr>
         <w:tc>
           <w:tcPr>
-            <w:tcW w:w="2253" w:type="dxa"/>
+            <w:tcW w:w="2254" w:type="dxa"/>
           </w:tcPr>
           <w:p>
             <w:proofErr w:type="spellStart"/>
@@ -1239,7 +1282,7 @@
         </w:tc>
         <w:tc>
           <w:tcPr>
-            <w:tcW w:w="2223" w:type="dxa"/>
+            <w:tcW w:w="2254" w:type="dxa"/>
           </w:tcPr>
           <w:p>
             <w:r>
@@ -1249,19 +1292,13 @@
         </w:tc>
         <w:tc>
           <w:tcPr>
-            <w:tcW w:w="2200" w:type="dxa"/>
+            <w:tcW w:w="2254" w:type="dxa"/>
           </w:tcPr>
           <w:p/>
         </w:tc>
         <w:tc>
           <w:tcPr>
-            <w:tcW w:w="2199" w:type="dxa"/>
-          </w:tcPr>
-          <w:p/>
-        </w:tc>
-        <w:tc>
-          <w:tcPr>
-            <w:tcW w:w="2171" w:type="dxa"/>
+            <w:tcW w:w="2254" w:type="dxa"/>
           </w:tcPr>
           <w:p/>
         </w:tc>
@@ -1269,7 +1306,7 @@
       <w:tr>
         <w:tc>
           <w:tcPr>
-            <w:tcW w:w="2253" w:type="dxa"/>
+            <w:tcW w:w="2254" w:type="dxa"/>
           </w:tcPr>
           <w:p>
             <w:r>
@@ -1279,7 +1316,7 @@
         </w:tc>
         <w:tc>
           <w:tcPr>
-            <w:tcW w:w="2223" w:type="dxa"/>
+            <w:tcW w:w="2254" w:type="dxa"/>
           </w:tcPr>
           <w:p>
             <w:r>
@@ -1289,19 +1326,13 @@
         </w:tc>
         <w:tc>
           <w:tcPr>
-            <w:tcW w:w="2200" w:type="dxa"/>
+            <w:tcW w:w="2254" w:type="dxa"/>
           </w:tcPr>
           <w:p/>
         </w:tc>
         <w:tc>
           <w:tcPr>
-            <w:tcW w:w="2199" w:type="dxa"/>
-          </w:tcPr>
-          <w:p/>
-        </w:tc>
-        <w:tc>
-          <w:tcPr>
-            <w:tcW w:w="2171" w:type="dxa"/>
+            <w:tcW w:w="2254" w:type="dxa"/>
           </w:tcPr>
           <w:p/>
         </w:tc>
@@ -1309,7 +1340,7 @@
       <w:tr>
         <w:tc>
           <w:tcPr>
-            <w:tcW w:w="2253" w:type="dxa"/>
+            <w:tcW w:w="2254" w:type="dxa"/>
           </w:tcPr>
           <w:p>
             <w:r>
@@ -1319,7 +1350,7 @@
         </w:tc>
         <w:tc>
           <w:tcPr>
-            <w:tcW w:w="2223" w:type="dxa"/>
+            <w:tcW w:w="2254" w:type="dxa"/>
           </w:tcPr>
           <w:p>
             <w:r>
@@ -1329,31 +1360,25 @@
         </w:tc>
         <w:tc>
           <w:tcPr>
-            <w:tcW w:w="2200" w:type="dxa"/>
+            <w:tcW w:w="2254" w:type="dxa"/>
+          </w:tcPr>
+          <w:p>
+            <w:r>
+              <w:t>(unique)</w:t>
+            </w:r>
+          </w:p>
+        </w:tc>
+        <w:tc>
+          <w:tcPr>
+            <w:tcW w:w="2254" w:type="dxa"/>
           </w:tcPr>
           <w:p/>
-        </w:tc>
-        <w:tc>
-          <w:tcPr>
-            <w:tcW w:w="2199" w:type="dxa"/>
-          </w:tcPr>
-          <w:p/>
-        </w:tc>
-        <w:tc>
-          <w:tcPr>
-            <w:tcW w:w="2171" w:type="dxa"/>
-          </w:tcPr>
-          <w:p>
-            <w:r>
-              <w:t>Yes</w:t>
-            </w:r>
-          </w:p>
         </w:tc>
       </w:tr>
       <w:tr>
         <w:tc>
           <w:tcPr>
-            <w:tcW w:w="2253" w:type="dxa"/>
+            <w:tcW w:w="2254" w:type="dxa"/>
           </w:tcPr>
           <w:p>
             <w:proofErr w:type="spellStart"/>
@@ -1365,7 +1390,7 @@
         </w:tc>
         <w:tc>
           <w:tcPr>
-            <w:tcW w:w="2223" w:type="dxa"/>
+            <w:tcW w:w="2254" w:type="dxa"/>
           </w:tcPr>
           <w:p>
             <w:r>
@@ -1375,19 +1400,13 @@
         </w:tc>
         <w:tc>
           <w:tcPr>
-            <w:tcW w:w="2200" w:type="dxa"/>
+            <w:tcW w:w="2254" w:type="dxa"/>
           </w:tcPr>
           <w:p/>
         </w:tc>
         <w:tc>
           <w:tcPr>
-            <w:tcW w:w="2199" w:type="dxa"/>
-          </w:tcPr>
-          <w:p/>
-        </w:tc>
-        <w:tc>
-          <w:tcPr>
-            <w:tcW w:w="2171" w:type="dxa"/>
+            <w:tcW w:w="2254" w:type="dxa"/>
           </w:tcPr>
           <w:p/>
         </w:tc>
@@ -1395,7 +1414,7 @@
       <w:tr>
         <w:tc>
           <w:tcPr>
-            <w:tcW w:w="2253" w:type="dxa"/>
+            <w:tcW w:w="2254" w:type="dxa"/>
           </w:tcPr>
           <w:p>
             <w:proofErr w:type="spellStart"/>
@@ -1407,29 +1426,25 @@
         </w:tc>
         <w:tc>
           <w:tcPr>
-            <w:tcW w:w="2223" w:type="dxa"/>
-          </w:tcPr>
-          <w:p>
-            <w:r>
-              <w:t>bool</w:t>
-            </w:r>
-          </w:p>
-        </w:tc>
-        <w:tc>
-          <w:tcPr>
-            <w:tcW w:w="2200" w:type="dxa"/>
+            <w:tcW w:w="2254" w:type="dxa"/>
+          </w:tcPr>
+          <w:p>
+            <w:proofErr w:type="spellStart"/>
+            <w:r>
+              <w:t>int</w:t>
+            </w:r>
+            <w:proofErr w:type="spellEnd"/>
+          </w:p>
+        </w:tc>
+        <w:tc>
+          <w:tcPr>
+            <w:tcW w:w="2254" w:type="dxa"/>
           </w:tcPr>
           <w:p/>
         </w:tc>
         <w:tc>
           <w:tcPr>
-            <w:tcW w:w="2199" w:type="dxa"/>
-          </w:tcPr>
-          <w:p/>
-        </w:tc>
-        <w:tc>
-          <w:tcPr>
-            <w:tcW w:w="2171" w:type="dxa"/>
+            <w:tcW w:w="2254" w:type="dxa"/>
           </w:tcPr>
           <w:p/>
         </w:tc>
@@ -1437,7 +1452,7 @@
       <w:tr>
         <w:tc>
           <w:tcPr>
-            <w:tcW w:w="2253" w:type="dxa"/>
+            <w:tcW w:w="2254" w:type="dxa"/>
           </w:tcPr>
           <w:p>
             <w:proofErr w:type="spellStart"/>
@@ -1449,29 +1464,25 @@
         </w:tc>
         <w:tc>
           <w:tcPr>
-            <w:tcW w:w="2223" w:type="dxa"/>
-          </w:tcPr>
-          <w:p>
-            <w:r>
-              <w:t>Varchar(20)</w:t>
-            </w:r>
-          </w:p>
-        </w:tc>
-        <w:tc>
-          <w:tcPr>
-            <w:tcW w:w="2200" w:type="dxa"/>
+            <w:tcW w:w="2254" w:type="dxa"/>
+          </w:tcPr>
+          <w:p>
+            <w:proofErr w:type="spellStart"/>
+            <w:r>
+              <w:t>int</w:t>
+            </w:r>
+            <w:proofErr w:type="spellEnd"/>
+          </w:p>
+        </w:tc>
+        <w:tc>
+          <w:tcPr>
+            <w:tcW w:w="2254" w:type="dxa"/>
           </w:tcPr>
           <w:p/>
         </w:tc>
         <w:tc>
           <w:tcPr>
-            <w:tcW w:w="2199" w:type="dxa"/>
-          </w:tcPr>
-          <w:p/>
-        </w:tc>
-        <w:tc>
-          <w:tcPr>
-            <w:tcW w:w="2171" w:type="dxa"/>
+            <w:tcW w:w="2254" w:type="dxa"/>
           </w:tcPr>
           <w:p/>
         </w:tc>
@@ -1479,7 +1490,7 @@
       <w:tr>
         <w:tc>
           <w:tcPr>
-            <w:tcW w:w="2253" w:type="dxa"/>
+            <w:tcW w:w="2254" w:type="dxa"/>
           </w:tcPr>
           <w:p>
             <w:proofErr w:type="spellStart"/>
@@ -1491,29 +1502,25 @@
         </w:tc>
         <w:tc>
           <w:tcPr>
-            <w:tcW w:w="2223" w:type="dxa"/>
-          </w:tcPr>
-          <w:p>
+            <w:tcW w:w="2254" w:type="dxa"/>
+          </w:tcPr>
+          <w:p>
+            <w:proofErr w:type="spellStart"/>
             <w:r>
               <w:t>int</w:t>
             </w:r>
-          </w:p>
-        </w:tc>
-        <w:tc>
-          <w:tcPr>
-            <w:tcW w:w="2200" w:type="dxa"/>
+            <w:proofErr w:type="spellEnd"/>
+          </w:p>
+        </w:tc>
+        <w:tc>
+          <w:tcPr>
+            <w:tcW w:w="2254" w:type="dxa"/>
           </w:tcPr>
           <w:p/>
         </w:tc>
         <w:tc>
           <w:tcPr>
-            <w:tcW w:w="2199" w:type="dxa"/>
-          </w:tcPr>
-          <w:p/>
-        </w:tc>
-        <w:tc>
-          <w:tcPr>
-            <w:tcW w:w="2171" w:type="dxa"/>
+            <w:tcW w:w="2254" w:type="dxa"/>
           </w:tcPr>
           <w:p/>
         </w:tc>
@@ -1521,7 +1528,7 @@
       <w:tr>
         <w:tc>
           <w:tcPr>
-            <w:tcW w:w="2253" w:type="dxa"/>
+            <w:tcW w:w="2254" w:type="dxa"/>
           </w:tcPr>
           <w:p>
             <w:proofErr w:type="spellStart"/>
@@ -1533,29 +1540,25 @@
         </w:tc>
         <w:tc>
           <w:tcPr>
-            <w:tcW w:w="2223" w:type="dxa"/>
-          </w:tcPr>
-          <w:p>
+            <w:tcW w:w="2254" w:type="dxa"/>
+          </w:tcPr>
+          <w:p>
+            <w:proofErr w:type="spellStart"/>
             <w:r>
               <w:t>int</w:t>
             </w:r>
-          </w:p>
-        </w:tc>
-        <w:tc>
-          <w:tcPr>
-            <w:tcW w:w="2200" w:type="dxa"/>
+            <w:proofErr w:type="spellEnd"/>
+          </w:p>
+        </w:tc>
+        <w:tc>
+          <w:tcPr>
+            <w:tcW w:w="2254" w:type="dxa"/>
           </w:tcPr>
           <w:p/>
         </w:tc>
         <w:tc>
           <w:tcPr>
-            <w:tcW w:w="2199" w:type="dxa"/>
-          </w:tcPr>
-          <w:p/>
-        </w:tc>
-        <w:tc>
-          <w:tcPr>
-            <w:tcW w:w="2171" w:type="dxa"/>
+            <w:tcW w:w="2254" w:type="dxa"/>
           </w:tcPr>
           <w:p/>
         </w:tc>
@@ -1563,7 +1566,7 @@
       <w:tr>
         <w:tc>
           <w:tcPr>
-            <w:tcW w:w="2253" w:type="dxa"/>
+            <w:tcW w:w="2254" w:type="dxa"/>
           </w:tcPr>
           <w:p>
             <w:proofErr w:type="spellStart"/>
@@ -1575,29 +1578,25 @@
         </w:tc>
         <w:tc>
           <w:tcPr>
-            <w:tcW w:w="2223" w:type="dxa"/>
-          </w:tcPr>
-          <w:p>
+            <w:tcW w:w="2254" w:type="dxa"/>
+          </w:tcPr>
+          <w:p>
+            <w:proofErr w:type="spellStart"/>
             <w:r>
               <w:t>int</w:t>
             </w:r>
-          </w:p>
-        </w:tc>
-        <w:tc>
-          <w:tcPr>
-            <w:tcW w:w="2200" w:type="dxa"/>
+            <w:proofErr w:type="spellEnd"/>
+          </w:p>
+        </w:tc>
+        <w:tc>
+          <w:tcPr>
+            <w:tcW w:w="2254" w:type="dxa"/>
           </w:tcPr>
           <w:p/>
         </w:tc>
         <w:tc>
           <w:tcPr>
-            <w:tcW w:w="2199" w:type="dxa"/>
-          </w:tcPr>
-          <w:p/>
-        </w:tc>
-        <w:tc>
-          <w:tcPr>
-            <w:tcW w:w="2171" w:type="dxa"/>
+            <w:tcW w:w="2254" w:type="dxa"/>
           </w:tcPr>
           <w:p/>
         </w:tc>
@@ -1605,7 +1604,7 @@
       <w:tr>
         <w:tc>
           <w:tcPr>
-            <w:tcW w:w="2253" w:type="dxa"/>
+            <w:tcW w:w="2254" w:type="dxa"/>
           </w:tcPr>
           <w:p>
             <w:r>
@@ -1615,7 +1614,7 @@
         </w:tc>
         <w:tc>
           <w:tcPr>
-            <w:tcW w:w="2223" w:type="dxa"/>
+            <w:tcW w:w="2254" w:type="dxa"/>
           </w:tcPr>
           <w:p>
             <w:r>
@@ -1625,19 +1624,13 @@
         </w:tc>
         <w:tc>
           <w:tcPr>
-            <w:tcW w:w="2200" w:type="dxa"/>
+            <w:tcW w:w="2254" w:type="dxa"/>
           </w:tcPr>
           <w:p/>
         </w:tc>
         <w:tc>
           <w:tcPr>
-            <w:tcW w:w="2199" w:type="dxa"/>
-          </w:tcPr>
-          <w:p/>
-        </w:tc>
-        <w:tc>
-          <w:tcPr>
-            <w:tcW w:w="2171" w:type="dxa"/>
+            <w:tcW w:w="2254" w:type="dxa"/>
           </w:tcPr>
           <w:p/>
         </w:tc>
@@ -1645,7 +1638,7 @@
       <w:tr>
         <w:tc>
           <w:tcPr>
-            <w:tcW w:w="2253" w:type="dxa"/>
+            <w:tcW w:w="2254" w:type="dxa"/>
           </w:tcPr>
           <w:p>
             <w:proofErr w:type="spellStart"/>
@@ -1657,29 +1650,25 @@
         </w:tc>
         <w:tc>
           <w:tcPr>
-            <w:tcW w:w="2223" w:type="dxa"/>
-          </w:tcPr>
-          <w:p>
+            <w:tcW w:w="2254" w:type="dxa"/>
+          </w:tcPr>
+          <w:p>
+            <w:proofErr w:type="spellStart"/>
             <w:r>
               <w:t>int</w:t>
             </w:r>
-          </w:p>
-        </w:tc>
-        <w:tc>
-          <w:tcPr>
-            <w:tcW w:w="2200" w:type="dxa"/>
+            <w:proofErr w:type="spellEnd"/>
+          </w:p>
+        </w:tc>
+        <w:tc>
+          <w:tcPr>
+            <w:tcW w:w="2254" w:type="dxa"/>
           </w:tcPr>
           <w:p/>
         </w:tc>
         <w:tc>
           <w:tcPr>
-            <w:tcW w:w="2199" w:type="dxa"/>
-          </w:tcPr>
-          <w:p/>
-        </w:tc>
-        <w:tc>
-          <w:tcPr>
-            <w:tcW w:w="2171" w:type="dxa"/>
+            <w:tcW w:w="2254" w:type="dxa"/>
           </w:tcPr>
           <w:p/>
         </w:tc>
@@ -1687,7 +1676,7 @@
       <w:tr>
         <w:tc>
           <w:tcPr>
-            <w:tcW w:w="2253" w:type="dxa"/>
+            <w:tcW w:w="2254" w:type="dxa"/>
           </w:tcPr>
           <w:p>
             <w:proofErr w:type="spellStart"/>
@@ -1699,29 +1688,25 @@
         </w:tc>
         <w:tc>
           <w:tcPr>
-            <w:tcW w:w="2223" w:type="dxa"/>
-          </w:tcPr>
-          <w:p>
+            <w:tcW w:w="2254" w:type="dxa"/>
+          </w:tcPr>
+          <w:p>
+            <w:proofErr w:type="spellStart"/>
             <w:r>
               <w:t>int</w:t>
             </w:r>
-          </w:p>
-        </w:tc>
-        <w:tc>
-          <w:tcPr>
-            <w:tcW w:w="2200" w:type="dxa"/>
+            <w:proofErr w:type="spellEnd"/>
+          </w:p>
+        </w:tc>
+        <w:tc>
+          <w:tcPr>
+            <w:tcW w:w="2254" w:type="dxa"/>
           </w:tcPr>
           <w:p/>
         </w:tc>
         <w:tc>
           <w:tcPr>
-            <w:tcW w:w="2199" w:type="dxa"/>
-          </w:tcPr>
-          <w:p/>
-        </w:tc>
-        <w:tc>
-          <w:tcPr>
-            <w:tcW w:w="2171" w:type="dxa"/>
+            <w:tcW w:w="2254" w:type="dxa"/>
           </w:tcPr>
           <w:p/>
         </w:tc>
@@ -1729,7 +1714,7 @@
       <w:tr>
         <w:tc>
           <w:tcPr>
-            <w:tcW w:w="2253" w:type="dxa"/>
+            <w:tcW w:w="2254" w:type="dxa"/>
           </w:tcPr>
           <w:p>
             <w:r>
@@ -1739,7 +1724,7 @@
         </w:tc>
         <w:tc>
           <w:tcPr>
-            <w:tcW w:w="2223" w:type="dxa"/>
+            <w:tcW w:w="2254" w:type="dxa"/>
           </w:tcPr>
           <w:p>
             <w:r>
@@ -1749,19 +1734,13 @@
         </w:tc>
         <w:tc>
           <w:tcPr>
-            <w:tcW w:w="2200" w:type="dxa"/>
+            <w:tcW w:w="2254" w:type="dxa"/>
           </w:tcPr>
           <w:p/>
         </w:tc>
         <w:tc>
           <w:tcPr>
-            <w:tcW w:w="2199" w:type="dxa"/>
-          </w:tcPr>
-          <w:p/>
-        </w:tc>
-        <w:tc>
-          <w:tcPr>
-            <w:tcW w:w="2171" w:type="dxa"/>
+            <w:tcW w:w="2254" w:type="dxa"/>
           </w:tcPr>
           <w:p/>
         </w:tc>
@@ -1769,7 +1748,7 @@
       <w:tr>
         <w:tc>
           <w:tcPr>
-            <w:tcW w:w="2253" w:type="dxa"/>
+            <w:tcW w:w="2254" w:type="dxa"/>
           </w:tcPr>
           <w:p>
             <w:proofErr w:type="spellStart"/>
@@ -1781,7 +1760,7 @@
         </w:tc>
         <w:tc>
           <w:tcPr>
-            <w:tcW w:w="2223" w:type="dxa"/>
+            <w:tcW w:w="2254" w:type="dxa"/>
           </w:tcPr>
           <w:p>
             <w:r>
@@ -1791,19 +1770,13 @@
         </w:tc>
         <w:tc>
           <w:tcPr>
-            <w:tcW w:w="2200" w:type="dxa"/>
+            <w:tcW w:w="2254" w:type="dxa"/>
           </w:tcPr>
           <w:p/>
         </w:tc>
         <w:tc>
           <w:tcPr>
-            <w:tcW w:w="2199" w:type="dxa"/>
-          </w:tcPr>
-          <w:p/>
-        </w:tc>
-        <w:tc>
-          <w:tcPr>
-            <w:tcW w:w="2171" w:type="dxa"/>
+            <w:tcW w:w="2254" w:type="dxa"/>
           </w:tcPr>
           <w:p/>
         </w:tc>
@@ -1811,7 +1784,7 @@
       <w:tr>
         <w:tc>
           <w:tcPr>
-            <w:tcW w:w="2253" w:type="dxa"/>
+            <w:tcW w:w="2254" w:type="dxa"/>
           </w:tcPr>
           <w:p>
             <w:proofErr w:type="spellStart"/>
@@ -1823,29 +1796,28 @@
         </w:tc>
         <w:tc>
           <w:tcPr>
-            <w:tcW w:w="2223" w:type="dxa"/>
-          </w:tcPr>
-          <w:p>
-            <w:r>
-              <w:t>bool</w:t>
-            </w:r>
-          </w:p>
-        </w:tc>
-        <w:tc>
-          <w:tcPr>
-            <w:tcW w:w="2200" w:type="dxa"/>
+            <w:tcW w:w="2254" w:type="dxa"/>
+          </w:tcPr>
+          <w:p>
+            <w:r>
+              <w:t xml:space="preserve">Tiny </w:t>
+            </w:r>
+            <w:proofErr w:type="spellStart"/>
+            <w:r>
+              <w:t>int</w:t>
+            </w:r>
+            <w:proofErr w:type="spellEnd"/>
+          </w:p>
+        </w:tc>
+        <w:tc>
+          <w:tcPr>
+            <w:tcW w:w="2254" w:type="dxa"/>
           </w:tcPr>
           <w:p/>
         </w:tc>
         <w:tc>
           <w:tcPr>
-            <w:tcW w:w="2199" w:type="dxa"/>
-          </w:tcPr>
-          <w:p/>
-        </w:tc>
-        <w:tc>
-          <w:tcPr>
-            <w:tcW w:w="2171" w:type="dxa"/>
+            <w:tcW w:w="2254" w:type="dxa"/>
           </w:tcPr>
           <w:p/>
         </w:tc>
@@ -1853,7 +1825,7 @@
       <w:tr>
         <w:tc>
           <w:tcPr>
-            <w:tcW w:w="2253" w:type="dxa"/>
+            <w:tcW w:w="2254" w:type="dxa"/>
           </w:tcPr>
           <w:p>
             <w:proofErr w:type="spellStart"/>
@@ -1865,7 +1837,7 @@
         </w:tc>
         <w:tc>
           <w:tcPr>
-            <w:tcW w:w="2223" w:type="dxa"/>
+            <w:tcW w:w="2254" w:type="dxa"/>
           </w:tcPr>
           <w:p>
             <w:r>
@@ -1875,19 +1847,13 @@
         </w:tc>
         <w:tc>
           <w:tcPr>
-            <w:tcW w:w="2200" w:type="dxa"/>
+            <w:tcW w:w="2254" w:type="dxa"/>
           </w:tcPr>
           <w:p/>
         </w:tc>
         <w:tc>
           <w:tcPr>
-            <w:tcW w:w="2199" w:type="dxa"/>
-          </w:tcPr>
-          <w:p/>
-        </w:tc>
-        <w:tc>
-          <w:tcPr>
-            <w:tcW w:w="2171" w:type="dxa"/>
+            <w:tcW w:w="2254" w:type="dxa"/>
           </w:tcPr>
           <w:p/>
         </w:tc>
@@ -1895,7 +1861,7 @@
       <w:tr>
         <w:tc>
           <w:tcPr>
-            <w:tcW w:w="2253" w:type="dxa"/>
+            <w:tcW w:w="2254" w:type="dxa"/>
           </w:tcPr>
           <w:p>
             <w:proofErr w:type="spellStart"/>
@@ -1907,7 +1873,7 @@
         </w:tc>
         <w:tc>
           <w:tcPr>
-            <w:tcW w:w="2223" w:type="dxa"/>
+            <w:tcW w:w="2254" w:type="dxa"/>
           </w:tcPr>
           <w:p>
             <w:r>
@@ -1917,19 +1883,13 @@
         </w:tc>
         <w:tc>
           <w:tcPr>
-            <w:tcW w:w="2200" w:type="dxa"/>
+            <w:tcW w:w="2254" w:type="dxa"/>
           </w:tcPr>
           <w:p/>
         </w:tc>
         <w:tc>
           <w:tcPr>
-            <w:tcW w:w="2199" w:type="dxa"/>
-          </w:tcPr>
-          <w:p/>
-        </w:tc>
-        <w:tc>
-          <w:tcPr>
-            <w:tcW w:w="2171" w:type="dxa"/>
+            <w:tcW w:w="2254" w:type="dxa"/>
           </w:tcPr>
           <w:p/>
         </w:tc>
@@ -1937,7 +1897,7 @@
       <w:tr>
         <w:tc>
           <w:tcPr>
-            <w:tcW w:w="2253" w:type="dxa"/>
+            <w:tcW w:w="2254" w:type="dxa"/>
           </w:tcPr>
           <w:p>
             <w:proofErr w:type="spellStart"/>
@@ -1949,29 +1909,67 @@
         </w:tc>
         <w:tc>
           <w:tcPr>
-            <w:tcW w:w="2223" w:type="dxa"/>
-          </w:tcPr>
-          <w:p>
+            <w:tcW w:w="2254" w:type="dxa"/>
+          </w:tcPr>
+          <w:p>
+            <w:proofErr w:type="spellStart"/>
             <w:r>
               <w:t>int</w:t>
             </w:r>
-          </w:p>
-        </w:tc>
-        <w:tc>
-          <w:tcPr>
-            <w:tcW w:w="2200" w:type="dxa"/>
+            <w:proofErr w:type="spellEnd"/>
+          </w:p>
+        </w:tc>
+        <w:tc>
+          <w:tcPr>
+            <w:tcW w:w="2254" w:type="dxa"/>
           </w:tcPr>
           <w:p/>
         </w:tc>
         <w:tc>
           <w:tcPr>
-            <w:tcW w:w="2199" w:type="dxa"/>
+            <w:tcW w:w="2254" w:type="dxa"/>
+          </w:tcPr>
+          <w:p>
+            <w:r>
+              <w:t>yes</w:t>
+            </w:r>
+          </w:p>
+        </w:tc>
+      </w:tr>
+      <w:tr>
+        <w:tc>
+          <w:tcPr>
+            <w:tcW w:w="2254" w:type="dxa"/>
+          </w:tcPr>
+          <w:p>
+            <w:proofErr w:type="spellStart"/>
+            <w:r>
+              <w:t>is_administrator</w:t>
+            </w:r>
+            <w:proofErr w:type="spellEnd"/>
+          </w:p>
+        </w:tc>
+        <w:tc>
+          <w:tcPr>
+            <w:tcW w:w="2254" w:type="dxa"/>
+          </w:tcPr>
+          <w:p>
+            <w:proofErr w:type="spellStart"/>
+            <w:r>
+              <w:t>boolean</w:t>
+            </w:r>
+            <w:proofErr w:type="spellEnd"/>
+          </w:p>
+        </w:tc>
+        <w:tc>
+          <w:tcPr>
+            <w:tcW w:w="2254" w:type="dxa"/>
           </w:tcPr>
           <w:p/>
         </w:tc>
         <w:tc>
           <w:tcPr>
-            <w:tcW w:w="2171" w:type="dxa"/>
+            <w:tcW w:w="2254" w:type="dxa"/>
           </w:tcPr>
           <w:p/>
         </w:tc>
@@ -1982,7 +1980,7 @@
       <w:pPr>
         <w:pStyle w:val="Heading1"/>
       </w:pPr>
-      <w:bookmarkStart w:id="2" w:name="_Toc518139099"/>
+      <w:bookmarkStart w:id="3" w:name="_Toc518321096"/>
       <w:proofErr w:type="spellStart"/>
       <w:r>
         <w:t>match_t</w:t>
@@ -1990,10 +1988,40 @@
       <w:r>
         <w:t>able</w:t>
       </w:r>
-      <w:bookmarkEnd w:id="2"/>
+      <w:bookmarkEnd w:id="3"/>
       <w:proofErr w:type="spellEnd"/>
       <w:r>
         <w:t xml:space="preserve"> </w:t>
+      </w:r>
+    </w:p>
+    <w:p/>
+    <w:p>
+      <w:r>
+        <w:t xml:space="preserve">Table 2 </w:t>
+      </w:r>
+      <w:proofErr w:type="spellStart"/>
+      <w:r>
+        <w:t>match_table</w:t>
+      </w:r>
+      <w:proofErr w:type="spellEnd"/>
+      <w:r>
+        <w:t xml:space="preserve">, This table lists the matches for a user, Primary Key for each match is  id, with foreign keys( match_user_id_1, match_user_id_2, </w:t>
+      </w:r>
+      <w:proofErr w:type="spellStart"/>
+      <w:r>
+        <w:t>match_status_id</w:t>
+      </w:r>
+      <w:proofErr w:type="spellEnd"/>
+      <w:r>
+        <w:t xml:space="preserve">) linking users  and foreign key - </w:t>
+      </w:r>
+      <w:proofErr w:type="spellStart"/>
+      <w:r>
+        <w:t>communication_id</w:t>
+      </w:r>
+      <w:proofErr w:type="spellEnd"/>
+      <w:r>
+        <w:t xml:space="preserve"> identifying if there is  a communication between matches</w:t>
       </w:r>
     </w:p>
     <w:p/>
@@ -2004,16 +2032,15 @@
         <w:tblLook w:val="04A0" w:firstRow="1" w:lastRow="0" w:firstColumn="1" w:lastColumn="0" w:noHBand="0" w:noVBand="1"/>
       </w:tblPr>
       <w:tblGrid>
-        <w:gridCol w:w="3272"/>
-        <w:gridCol w:w="2104"/>
-        <w:gridCol w:w="2025"/>
-        <w:gridCol w:w="1926"/>
-        <w:gridCol w:w="1719"/>
+        <w:gridCol w:w="3591"/>
+        <w:gridCol w:w="2576"/>
+        <w:gridCol w:w="2503"/>
+        <w:gridCol w:w="2376"/>
       </w:tblGrid>
       <w:tr>
         <w:tc>
           <w:tcPr>
-            <w:tcW w:w="3272" w:type="dxa"/>
+            <w:tcW w:w="3591" w:type="dxa"/>
           </w:tcPr>
           <w:p>
             <w:pPr>
@@ -2031,7 +2058,7 @@
         </w:tc>
         <w:tc>
           <w:tcPr>
-            <w:tcW w:w="2104" w:type="dxa"/>
+            <w:tcW w:w="2576" w:type="dxa"/>
           </w:tcPr>
           <w:p>
             <w:pPr>
@@ -2049,7 +2076,7 @@
         </w:tc>
         <w:tc>
           <w:tcPr>
-            <w:tcW w:w="2025" w:type="dxa"/>
+            <w:tcW w:w="2503" w:type="dxa"/>
           </w:tcPr>
           <w:p>
             <w:pPr>
@@ -2067,7 +2094,7 @@
         </w:tc>
         <w:tc>
           <w:tcPr>
-            <w:tcW w:w="1926" w:type="dxa"/>
+            <w:tcW w:w="2376" w:type="dxa"/>
           </w:tcPr>
           <w:p>
             <w:pPr>
@@ -2080,24 +2107,6 @@
                 <w:b/>
               </w:rPr>
               <w:t>Foreign Key</w:t>
-            </w:r>
-          </w:p>
-        </w:tc>
-        <w:tc>
-          <w:tcPr>
-            <w:tcW w:w="1719" w:type="dxa"/>
-          </w:tcPr>
-          <w:p>
-            <w:pPr>
-              <w:rPr>
-                <w:b/>
-              </w:rPr>
-            </w:pPr>
-            <w:r>
-              <w:rPr>
-                <w:b/>
-              </w:rPr>
-              <w:t>Unique Key</w:t>
             </w:r>
           </w:p>
         </w:tc>
@@ -2105,7 +2114,7 @@
       <w:tr>
         <w:tc>
           <w:tcPr>
-            <w:tcW w:w="3272" w:type="dxa"/>
+            <w:tcW w:w="3591" w:type="dxa"/>
           </w:tcPr>
           <w:p>
             <w:r>
@@ -2115,17 +2124,19 @@
         </w:tc>
         <w:tc>
           <w:tcPr>
-            <w:tcW w:w="2104" w:type="dxa"/>
-          </w:tcPr>
-          <w:p>
+            <w:tcW w:w="2576" w:type="dxa"/>
+          </w:tcPr>
+          <w:p>
+            <w:proofErr w:type="spellStart"/>
             <w:r>
               <w:t>int</w:t>
             </w:r>
-          </w:p>
-        </w:tc>
-        <w:tc>
-          <w:tcPr>
-            <w:tcW w:w="2025" w:type="dxa"/>
+            <w:proofErr w:type="spellEnd"/>
+          </w:p>
+        </w:tc>
+        <w:tc>
+          <w:tcPr>
+            <w:tcW w:w="2503" w:type="dxa"/>
           </w:tcPr>
           <w:p>
             <w:r>
@@ -2135,13 +2146,7 @@
         </w:tc>
         <w:tc>
           <w:tcPr>
-            <w:tcW w:w="1926" w:type="dxa"/>
-          </w:tcPr>
-          <w:p/>
-        </w:tc>
-        <w:tc>
-          <w:tcPr>
-            <w:tcW w:w="1719" w:type="dxa"/>
+            <w:tcW w:w="2376" w:type="dxa"/>
           </w:tcPr>
           <w:p/>
         </w:tc>
@@ -2149,7 +2154,7 @@
       <w:tr>
         <w:tc>
           <w:tcPr>
-            <w:tcW w:w="3272" w:type="dxa"/>
+            <w:tcW w:w="3591" w:type="dxa"/>
           </w:tcPr>
           <w:p>
             <w:r>
@@ -2159,33 +2164,29 @@
         </w:tc>
         <w:tc>
           <w:tcPr>
-            <w:tcW w:w="2104" w:type="dxa"/>
-          </w:tcPr>
-          <w:p>
+            <w:tcW w:w="2576" w:type="dxa"/>
+          </w:tcPr>
+          <w:p>
+            <w:proofErr w:type="spellStart"/>
             <w:r>
               <w:t>int</w:t>
             </w:r>
-          </w:p>
-        </w:tc>
-        <w:tc>
-          <w:tcPr>
-            <w:tcW w:w="2025" w:type="dxa"/>
-          </w:tcPr>
-          <w:p/>
-        </w:tc>
-        <w:tc>
-          <w:tcPr>
-            <w:tcW w:w="1926" w:type="dxa"/>
-          </w:tcPr>
-          <w:p>
-            <w:r>
-              <w:t>yes</w:t>
-            </w:r>
-          </w:p>
-        </w:tc>
-        <w:tc>
-          <w:tcPr>
-            <w:tcW w:w="1719" w:type="dxa"/>
+            <w:proofErr w:type="spellEnd"/>
+          </w:p>
+        </w:tc>
+        <w:tc>
+          <w:tcPr>
+            <w:tcW w:w="2503" w:type="dxa"/>
+          </w:tcPr>
+          <w:p>
+            <w:r>
+              <w:t>(unique)</w:t>
+            </w:r>
+          </w:p>
+        </w:tc>
+        <w:tc>
+          <w:tcPr>
+            <w:tcW w:w="2376" w:type="dxa"/>
           </w:tcPr>
           <w:p>
             <w:r>
@@ -2197,7 +2198,7 @@
       <w:tr>
         <w:tc>
           <w:tcPr>
-            <w:tcW w:w="3272" w:type="dxa"/>
+            <w:tcW w:w="3591" w:type="dxa"/>
           </w:tcPr>
           <w:p>
             <w:r>
@@ -2207,7 +2208,7 @@
         </w:tc>
         <w:tc>
           <w:tcPr>
-            <w:tcW w:w="2104" w:type="dxa"/>
+            <w:tcW w:w="2576" w:type="dxa"/>
           </w:tcPr>
           <w:p>
             <w:proofErr w:type="spellStart"/>
@@ -2219,23 +2220,17 @@
         </w:tc>
         <w:tc>
           <w:tcPr>
-            <w:tcW w:w="2025" w:type="dxa"/>
-          </w:tcPr>
-          <w:p/>
-        </w:tc>
-        <w:tc>
-          <w:tcPr>
-            <w:tcW w:w="1926" w:type="dxa"/>
-          </w:tcPr>
-          <w:p>
-            <w:r>
-              <w:t>yes</w:t>
-            </w:r>
-          </w:p>
-        </w:tc>
-        <w:tc>
-          <w:tcPr>
-            <w:tcW w:w="1719" w:type="dxa"/>
+            <w:tcW w:w="2503" w:type="dxa"/>
+          </w:tcPr>
+          <w:p>
+            <w:r>
+              <w:t>(unique)</w:t>
+            </w:r>
+          </w:p>
+        </w:tc>
+        <w:tc>
+          <w:tcPr>
+            <w:tcW w:w="2376" w:type="dxa"/>
           </w:tcPr>
           <w:p>
             <w:r>
@@ -2247,7 +2242,7 @@
       <w:tr>
         <w:tc>
           <w:tcPr>
-            <w:tcW w:w="3272" w:type="dxa"/>
+            <w:tcW w:w="3591" w:type="dxa"/>
           </w:tcPr>
           <w:p>
             <w:proofErr w:type="spellStart"/>
@@ -2259,7 +2254,7 @@
         </w:tc>
         <w:tc>
           <w:tcPr>
-            <w:tcW w:w="2104" w:type="dxa"/>
+            <w:tcW w:w="2576" w:type="dxa"/>
           </w:tcPr>
           <w:p>
             <w:proofErr w:type="spellStart"/>
@@ -2271,19 +2266,13 @@
         </w:tc>
         <w:tc>
           <w:tcPr>
-            <w:tcW w:w="2025" w:type="dxa"/>
+            <w:tcW w:w="2503" w:type="dxa"/>
           </w:tcPr>
           <w:p/>
         </w:tc>
         <w:tc>
           <w:tcPr>
-            <w:tcW w:w="1926" w:type="dxa"/>
-          </w:tcPr>
-          <w:p/>
-        </w:tc>
-        <w:tc>
-          <w:tcPr>
-            <w:tcW w:w="1719" w:type="dxa"/>
+            <w:tcW w:w="2376" w:type="dxa"/>
           </w:tcPr>
           <w:p/>
         </w:tc>
@@ -2291,7 +2280,7 @@
       <w:tr>
         <w:tc>
           <w:tcPr>
-            <w:tcW w:w="3272" w:type="dxa"/>
+            <w:tcW w:w="3591" w:type="dxa"/>
           </w:tcPr>
           <w:p>
             <w:proofErr w:type="spellStart"/>
@@ -2303,7 +2292,7 @@
         </w:tc>
         <w:tc>
           <w:tcPr>
-            <w:tcW w:w="2104" w:type="dxa"/>
+            <w:tcW w:w="2576" w:type="dxa"/>
           </w:tcPr>
           <w:p>
             <w:proofErr w:type="spellStart"/>
@@ -2315,19 +2304,13 @@
         </w:tc>
         <w:tc>
           <w:tcPr>
-            <w:tcW w:w="2025" w:type="dxa"/>
+            <w:tcW w:w="2503" w:type="dxa"/>
           </w:tcPr>
           <w:p/>
         </w:tc>
         <w:tc>
           <w:tcPr>
-            <w:tcW w:w="1926" w:type="dxa"/>
-          </w:tcPr>
-          <w:p/>
-        </w:tc>
-        <w:tc>
-          <w:tcPr>
-            <w:tcW w:w="1719" w:type="dxa"/>
+            <w:tcW w:w="2376" w:type="dxa"/>
           </w:tcPr>
           <w:p/>
         </w:tc>
@@ -2335,7 +2318,7 @@
       <w:tr>
         <w:tc>
           <w:tcPr>
-            <w:tcW w:w="3272" w:type="dxa"/>
+            <w:tcW w:w="3591" w:type="dxa"/>
           </w:tcPr>
           <w:p>
             <w:r>
@@ -2345,7 +2328,7 @@
         </w:tc>
         <w:tc>
           <w:tcPr>
-            <w:tcW w:w="2104" w:type="dxa"/>
+            <w:tcW w:w="2576" w:type="dxa"/>
           </w:tcPr>
           <w:p>
             <w:proofErr w:type="spellStart"/>
@@ -2357,19 +2340,13 @@
         </w:tc>
         <w:tc>
           <w:tcPr>
-            <w:tcW w:w="2025" w:type="dxa"/>
+            <w:tcW w:w="2503" w:type="dxa"/>
           </w:tcPr>
           <w:p/>
         </w:tc>
         <w:tc>
           <w:tcPr>
-            <w:tcW w:w="1926" w:type="dxa"/>
-          </w:tcPr>
-          <w:p/>
-        </w:tc>
-        <w:tc>
-          <w:tcPr>
-            <w:tcW w:w="1719" w:type="dxa"/>
+            <w:tcW w:w="2376" w:type="dxa"/>
           </w:tcPr>
           <w:p/>
         </w:tc>
@@ -2377,39 +2354,36 @@
       <w:tr>
         <w:tc>
           <w:tcPr>
-            <w:tcW w:w="3272" w:type="dxa"/>
-          </w:tcPr>
-          <w:p>
-            <w:r>
+            <w:tcW w:w="3591" w:type="dxa"/>
+          </w:tcPr>
+          <w:p>
+            <w:r>
+              <w:lastRenderedPageBreak/>
               <w:t>user_id_2_interest_level</w:t>
             </w:r>
           </w:p>
         </w:tc>
         <w:tc>
           <w:tcPr>
-            <w:tcW w:w="2104" w:type="dxa"/>
-          </w:tcPr>
-          <w:p>
+            <w:tcW w:w="2576" w:type="dxa"/>
+          </w:tcPr>
+          <w:p>
+            <w:proofErr w:type="spellStart"/>
             <w:r>
               <w:t>int</w:t>
             </w:r>
-          </w:p>
-        </w:tc>
-        <w:tc>
-          <w:tcPr>
-            <w:tcW w:w="2025" w:type="dxa"/>
+            <w:proofErr w:type="spellEnd"/>
+          </w:p>
+        </w:tc>
+        <w:tc>
+          <w:tcPr>
+            <w:tcW w:w="2503" w:type="dxa"/>
           </w:tcPr>
           <w:p/>
         </w:tc>
         <w:tc>
           <w:tcPr>
-            <w:tcW w:w="1926" w:type="dxa"/>
-          </w:tcPr>
-          <w:p/>
-        </w:tc>
-        <w:tc>
-          <w:tcPr>
-            <w:tcW w:w="1719" w:type="dxa"/>
+            <w:tcW w:w="2376" w:type="dxa"/>
           </w:tcPr>
           <w:p/>
         </w:tc>
@@ -2417,7 +2391,7 @@
       <w:tr>
         <w:tc>
           <w:tcPr>
-            <w:tcW w:w="3272" w:type="dxa"/>
+            <w:tcW w:w="3591" w:type="dxa"/>
           </w:tcPr>
           <w:p>
             <w:proofErr w:type="spellStart"/>
@@ -2429,7 +2403,7 @@
         </w:tc>
         <w:tc>
           <w:tcPr>
-            <w:tcW w:w="2104" w:type="dxa"/>
+            <w:tcW w:w="2576" w:type="dxa"/>
           </w:tcPr>
           <w:p>
             <w:proofErr w:type="spellStart"/>
@@ -2441,31 +2415,25 @@
         </w:tc>
         <w:tc>
           <w:tcPr>
-            <w:tcW w:w="2025" w:type="dxa"/>
+            <w:tcW w:w="2503" w:type="dxa"/>
           </w:tcPr>
           <w:p/>
         </w:tc>
         <w:tc>
           <w:tcPr>
-            <w:tcW w:w="1926" w:type="dxa"/>
+            <w:tcW w:w="2376" w:type="dxa"/>
           </w:tcPr>
           <w:p>
             <w:r>
               <w:t>yes</w:t>
             </w:r>
           </w:p>
-        </w:tc>
-        <w:tc>
-          <w:tcPr>
-            <w:tcW w:w="1719" w:type="dxa"/>
-          </w:tcPr>
-          <w:p/>
         </w:tc>
       </w:tr>
       <w:tr>
         <w:tc>
           <w:tcPr>
-            <w:tcW w:w="3272" w:type="dxa"/>
+            <w:tcW w:w="3591" w:type="dxa"/>
           </w:tcPr>
           <w:p>
             <w:proofErr w:type="spellStart"/>
@@ -2477,41 +2445,37 @@
         </w:tc>
         <w:tc>
           <w:tcPr>
-            <w:tcW w:w="2104" w:type="dxa"/>
-          </w:tcPr>
-          <w:p>
+            <w:tcW w:w="2576" w:type="dxa"/>
+          </w:tcPr>
+          <w:p>
+            <w:proofErr w:type="spellStart"/>
             <w:r>
               <w:t>int</w:t>
             </w:r>
-          </w:p>
-        </w:tc>
-        <w:tc>
-          <w:tcPr>
-            <w:tcW w:w="2025" w:type="dxa"/>
+            <w:proofErr w:type="spellEnd"/>
+          </w:p>
+        </w:tc>
+        <w:tc>
+          <w:tcPr>
+            <w:tcW w:w="2503" w:type="dxa"/>
           </w:tcPr>
           <w:p/>
         </w:tc>
         <w:tc>
           <w:tcPr>
-            <w:tcW w:w="1926" w:type="dxa"/>
+            <w:tcW w:w="2376" w:type="dxa"/>
           </w:tcPr>
           <w:p>
             <w:r>
               <w:t>yes</w:t>
             </w:r>
           </w:p>
-        </w:tc>
-        <w:tc>
-          <w:tcPr>
-            <w:tcW w:w="1719" w:type="dxa"/>
-          </w:tcPr>
-          <w:p/>
         </w:tc>
       </w:tr>
       <w:tr>
         <w:tc>
           <w:tcPr>
-            <w:tcW w:w="3272" w:type="dxa"/>
+            <w:tcW w:w="3591" w:type="dxa"/>
           </w:tcPr>
           <w:p>
             <w:proofErr w:type="spellStart"/>
@@ -2523,29 +2487,25 @@
         </w:tc>
         <w:tc>
           <w:tcPr>
-            <w:tcW w:w="2104" w:type="dxa"/>
-          </w:tcPr>
-          <w:p>
+            <w:tcW w:w="2576" w:type="dxa"/>
+          </w:tcPr>
+          <w:p>
+            <w:proofErr w:type="spellStart"/>
             <w:r>
               <w:t>datetime</w:t>
             </w:r>
-          </w:p>
-        </w:tc>
-        <w:tc>
-          <w:tcPr>
-            <w:tcW w:w="2025" w:type="dxa"/>
+            <w:proofErr w:type="spellEnd"/>
+          </w:p>
+        </w:tc>
+        <w:tc>
+          <w:tcPr>
+            <w:tcW w:w="2503" w:type="dxa"/>
           </w:tcPr>
           <w:p/>
         </w:tc>
         <w:tc>
           <w:tcPr>
-            <w:tcW w:w="1926" w:type="dxa"/>
-          </w:tcPr>
-          <w:p/>
-        </w:tc>
-        <w:tc>
-          <w:tcPr>
-            <w:tcW w:w="1719" w:type="dxa"/>
+            <w:tcW w:w="2376" w:type="dxa"/>
           </w:tcPr>
           <w:p/>
         </w:tc>
@@ -2553,7 +2513,7 @@
       <w:tr>
         <w:tc>
           <w:tcPr>
-            <w:tcW w:w="3272" w:type="dxa"/>
+            <w:tcW w:w="3591" w:type="dxa"/>
           </w:tcPr>
           <w:p>
             <w:proofErr w:type="spellStart"/>
@@ -2565,50 +2525,39 @@
         </w:tc>
         <w:tc>
           <w:tcPr>
-            <w:tcW w:w="2104" w:type="dxa"/>
+            <w:tcW w:w="2576" w:type="dxa"/>
           </w:tcPr>
           <w:p>
             <w:proofErr w:type="spellStart"/>
             <w:r>
-              <w:t>tinyint</w:t>
+              <w:t>boolean</w:t>
             </w:r>
             <w:proofErr w:type="spellEnd"/>
           </w:p>
         </w:tc>
         <w:tc>
           <w:tcPr>
-            <w:tcW w:w="2025" w:type="dxa"/>
+            <w:tcW w:w="2503" w:type="dxa"/>
           </w:tcPr>
           <w:p/>
         </w:tc>
         <w:tc>
           <w:tcPr>
-            <w:tcW w:w="1926" w:type="dxa"/>
-          </w:tcPr>
-          <w:p/>
-        </w:tc>
-        <w:tc>
-          <w:tcPr>
-            <w:tcW w:w="1719" w:type="dxa"/>
+            <w:tcW w:w="2376" w:type="dxa"/>
           </w:tcPr>
           <w:p/>
         </w:tc>
       </w:tr>
     </w:tbl>
     <w:p/>
+    <w:p/>
     <w:p>
-      <w:r>
-        <w:br w:type="page"/>
-      </w:r>
-    </w:p>
-    <w:p>
       <w:pPr>
         <w:pStyle w:val="Heading1"/>
       </w:pPr>
-      <w:bookmarkStart w:id="3" w:name="_Toc518139100"/>
+      <w:bookmarkStart w:id="4" w:name="_Toc518321097"/>
       <w:proofErr w:type="spellStart"/>
       <w:r>
-        <w:lastRenderedPageBreak/>
         <w:t>u</w:t>
       </w:r>
       <w:r>
@@ -2620,12 +2569,58 @@
       <w:r>
         <w:t>ommunication</w:t>
       </w:r>
-      <w:bookmarkEnd w:id="3"/>
+      <w:bookmarkEnd w:id="4"/>
       <w:proofErr w:type="spellEnd"/>
       <w:r>
         <w:t xml:space="preserve"> </w:t>
       </w:r>
     </w:p>
+    <w:p>
+      <w:r>
+        <w:t xml:space="preserve">Table 3 </w:t>
+      </w:r>
+      <w:proofErr w:type="spellStart"/>
+      <w:r>
+        <w:t>user_communication</w:t>
+      </w:r>
+      <w:proofErr w:type="spellEnd"/>
+      <w:r>
+        <w:t xml:space="preserve">, This table is the communications table between user, Primary Key for each communication is  id, with foreign keys( </w:t>
+      </w:r>
+      <w:proofErr w:type="spellStart"/>
+      <w:r>
+        <w:t>from_user_id</w:t>
+      </w:r>
+      <w:proofErr w:type="spellEnd"/>
+      <w:r>
+        <w:t xml:space="preserve">, </w:t>
+      </w:r>
+      <w:proofErr w:type="spellStart"/>
+      <w:r>
+        <w:t>to_user_id</w:t>
+      </w:r>
+      <w:proofErr w:type="spellEnd"/>
+      <w:r>
+        <w:t xml:space="preserve"> </w:t>
+      </w:r>
+      <w:proofErr w:type="spellStart"/>
+      <w:r>
+        <w:t>status_id</w:t>
+      </w:r>
+      <w:proofErr w:type="spellEnd"/>
+      <w:r>
+        <w:t xml:space="preserve">) linking users  and foreign key - </w:t>
+      </w:r>
+      <w:proofErr w:type="spellStart"/>
+      <w:r>
+        <w:t>black_listed_word_id</w:t>
+      </w:r>
+      <w:proofErr w:type="spellEnd"/>
+      <w:r>
+        <w:t xml:space="preserve"> identifying inappropriate communications made by users.</w:t>
+      </w:r>
+    </w:p>
+    <w:p/>
     <w:tbl>
       <w:tblPr>
         <w:tblStyle w:val="TableGrid"/>
@@ -2728,9 +2723,11 @@
             <w:tcW w:w="2582" w:type="dxa"/>
           </w:tcPr>
           <w:p>
+            <w:proofErr w:type="spellStart"/>
             <w:r>
               <w:t>int</w:t>
             </w:r>
+            <w:proofErr w:type="spellEnd"/>
           </w:p>
         </w:tc>
         <w:tc>
@@ -2768,9 +2765,11 @@
             <w:tcW w:w="2582" w:type="dxa"/>
           </w:tcPr>
           <w:p>
+            <w:proofErr w:type="spellStart"/>
             <w:r>
               <w:t>int</w:t>
             </w:r>
+            <w:proofErr w:type="spellEnd"/>
           </w:p>
         </w:tc>
         <w:tc>
@@ -2808,9 +2807,11 @@
             <w:tcW w:w="2582" w:type="dxa"/>
           </w:tcPr>
           <w:p>
+            <w:proofErr w:type="spellStart"/>
             <w:r>
               <w:t>datetime</w:t>
             </w:r>
+            <w:proofErr w:type="spellEnd"/>
           </w:p>
         </w:tc>
         <w:tc>
@@ -2843,10 +2844,7 @@
           </w:tcPr>
           <w:p>
             <w:r>
-              <w:t>Varchar(14</w:t>
-            </w:r>
-            <w:r>
-              <w:t>0)</w:t>
+              <w:t>Varchar(140)</w:t>
             </w:r>
           </w:p>
         </w:tc>
@@ -2871,13 +2869,7 @@
           <w:p>
             <w:proofErr w:type="spellStart"/>
             <w:r>
-              <w:t>S</w:t>
-            </w:r>
-            <w:r>
-              <w:t>tatus</w:t>
-            </w:r>
-            <w:r>
-              <w:t>_id</w:t>
+              <w:t>status_id</w:t>
             </w:r>
             <w:proofErr w:type="spellEnd"/>
           </w:p>
@@ -2919,7 +2911,7 @@
           <w:p>
             <w:proofErr w:type="spellStart"/>
             <w:r>
-              <w:t>To_user_id</w:t>
+              <w:t>Status_date</w:t>
             </w:r>
             <w:proofErr w:type="spellEnd"/>
           </w:p>
@@ -2930,7 +2922,7 @@
           </w:tcPr>
           <w:p>
             <w:r>
-              <w:t>int</w:t>
+              <w:t>date</w:t>
             </w:r>
           </w:p>
         </w:tc>
@@ -2944,11 +2936,7 @@
           <w:tcPr>
             <w:tcW w:w="2422" w:type="dxa"/>
           </w:tcPr>
-          <w:p>
-            <w:r>
-              <w:t>yes</w:t>
-            </w:r>
-          </w:p>
+          <w:p/>
         </w:tc>
       </w:tr>
       <w:tr>
@@ -2959,7 +2947,7 @@
           <w:p>
             <w:proofErr w:type="spellStart"/>
             <w:r>
-              <w:t>Replying_to_communication_id</w:t>
+              <w:t>to_user_id</w:t>
             </w:r>
             <w:proofErr w:type="spellEnd"/>
           </w:p>
@@ -2969,9 +2957,11 @@
             <w:tcW w:w="2582" w:type="dxa"/>
           </w:tcPr>
           <w:p>
+            <w:proofErr w:type="spellStart"/>
             <w:r>
               <w:t>int</w:t>
             </w:r>
+            <w:proofErr w:type="spellEnd"/>
           </w:p>
         </w:tc>
         <w:tc>
@@ -2984,7 +2974,11 @@
           <w:tcPr>
             <w:tcW w:w="2422" w:type="dxa"/>
           </w:tcPr>
-          <w:p/>
+          <w:p>
+            <w:r>
+              <w:t>yes</w:t>
+            </w:r>
+          </w:p>
         </w:tc>
       </w:tr>
       <w:tr>
@@ -2995,7 +2989,7 @@
           <w:p>
             <w:proofErr w:type="spellStart"/>
             <w:r>
-              <w:t>Black_listed</w:t>
+              <w:t>replying_to_communication_id</w:t>
             </w:r>
             <w:proofErr w:type="spellEnd"/>
           </w:p>
@@ -3007,7 +3001,7 @@
           <w:p>
             <w:proofErr w:type="spellStart"/>
             <w:r>
-              <w:t>tinyint</w:t>
+              <w:t>int</w:t>
             </w:r>
             <w:proofErr w:type="spellEnd"/>
           </w:p>
@@ -3033,7 +3027,7 @@
           <w:p>
             <w:proofErr w:type="spellStart"/>
             <w:r>
-              <w:t>Black_listed_date</w:t>
+              <w:t>black_listed</w:t>
             </w:r>
             <w:proofErr w:type="spellEnd"/>
           </w:p>
@@ -3043,9 +3037,11 @@
             <w:tcW w:w="2582" w:type="dxa"/>
           </w:tcPr>
           <w:p>
-            <w:r>
-              <w:t>datetime</w:t>
-            </w:r>
+            <w:proofErr w:type="spellStart"/>
+            <w:r>
+              <w:t>boolean</w:t>
+            </w:r>
+            <w:proofErr w:type="spellEnd"/>
           </w:p>
         </w:tc>
         <w:tc>
@@ -3069,6 +3065,44 @@
           <w:p>
             <w:proofErr w:type="spellStart"/>
             <w:r>
+              <w:t>Black_listed_date</w:t>
+            </w:r>
+            <w:proofErr w:type="spellEnd"/>
+          </w:p>
+        </w:tc>
+        <w:tc>
+          <w:tcPr>
+            <w:tcW w:w="2582" w:type="dxa"/>
+          </w:tcPr>
+          <w:p>
+            <w:proofErr w:type="spellStart"/>
+            <w:r>
+              <w:t>datetime</w:t>
+            </w:r>
+            <w:proofErr w:type="spellEnd"/>
+          </w:p>
+        </w:tc>
+        <w:tc>
+          <w:tcPr>
+            <w:tcW w:w="2536" w:type="dxa"/>
+          </w:tcPr>
+          <w:p/>
+        </w:tc>
+        <w:tc>
+          <w:tcPr>
+            <w:tcW w:w="2422" w:type="dxa"/>
+          </w:tcPr>
+          <w:p/>
+        </w:tc>
+      </w:tr>
+      <w:tr>
+        <w:tc>
+          <w:tcPr>
+            <w:tcW w:w="3506" w:type="dxa"/>
+          </w:tcPr>
+          <w:p>
+            <w:proofErr w:type="spellStart"/>
+            <w:r>
               <w:t>Black_listed_word_id</w:t>
             </w:r>
             <w:proofErr w:type="spellEnd"/>
@@ -3079,9 +3113,11 @@
             <w:tcW w:w="2582" w:type="dxa"/>
           </w:tcPr>
           <w:p>
+            <w:proofErr w:type="spellStart"/>
             <w:r>
               <w:t>int</w:t>
             </w:r>
+            <w:proofErr w:type="spellEnd"/>
           </w:p>
         </w:tc>
         <w:tc>
@@ -3112,13 +3148,42 @@
       <w:pPr>
         <w:pStyle w:val="Heading1"/>
       </w:pPr>
-      <w:bookmarkStart w:id="4" w:name="_Toc518139101"/>
+      <w:bookmarkStart w:id="5" w:name="_Toc518321098"/>
       <w:proofErr w:type="spellStart"/>
       <w:r>
         <w:t>black_list_word</w:t>
       </w:r>
-      <w:bookmarkEnd w:id="4"/>
+      <w:bookmarkEnd w:id="5"/>
       <w:proofErr w:type="spellEnd"/>
+    </w:p>
+    <w:p>
+      <w:r>
+        <w:t xml:space="preserve">Table 4 </w:t>
+      </w:r>
+      <w:proofErr w:type="spellStart"/>
+      <w:r>
+        <w:t>black_list_words</w:t>
+      </w:r>
+      <w:proofErr w:type="spellEnd"/>
+      <w:r>
+        <w:t xml:space="preserve">, This Table contains a list of black listed words, it is used by the </w:t>
+      </w:r>
+      <w:proofErr w:type="spellStart"/>
+      <w:r>
+        <w:t>user_profile</w:t>
+      </w:r>
+      <w:proofErr w:type="spellEnd"/>
+      <w:r>
+        <w:t xml:space="preserve"> to </w:t>
+      </w:r>
+      <w:proofErr w:type="spellStart"/>
+      <w:r>
+        <w:t>identtify</w:t>
+      </w:r>
+      <w:proofErr w:type="spellEnd"/>
+      <w:r>
+        <w:t xml:space="preserve"> an unsuitable user. Primary Key is id which is unique to each black listed word.</w:t>
+      </w:r>
     </w:p>
     <w:tbl>
       <w:tblPr>
@@ -3127,15 +3192,14 @@
         <w:tblLook w:val="04A0" w:firstRow="1" w:lastRow="0" w:firstColumn="1" w:lastColumn="0" w:noHBand="0" w:noVBand="1"/>
       </w:tblPr>
       <w:tblGrid>
-        <w:gridCol w:w="3251"/>
-        <w:gridCol w:w="2643"/>
-        <w:gridCol w:w="2618"/>
-        <w:gridCol w:w="2534"/>
+        <w:gridCol w:w="3591"/>
+        <w:gridCol w:w="2810"/>
+        <w:gridCol w:w="2841"/>
       </w:tblGrid>
       <w:tr>
         <w:tc>
           <w:tcPr>
-            <w:tcW w:w="3251" w:type="dxa"/>
+            <w:tcW w:w="3591" w:type="dxa"/>
           </w:tcPr>
           <w:p>
             <w:pPr>
@@ -3153,7 +3217,7 @@
         </w:tc>
         <w:tc>
           <w:tcPr>
-            <w:tcW w:w="2643" w:type="dxa"/>
+            <w:tcW w:w="2810" w:type="dxa"/>
           </w:tcPr>
           <w:p>
             <w:pPr>
@@ -3171,7 +3235,7 @@
         </w:tc>
         <w:tc>
           <w:tcPr>
-            <w:tcW w:w="2618" w:type="dxa"/>
+            <w:tcW w:w="2841" w:type="dxa"/>
           </w:tcPr>
           <w:p>
             <w:pPr>
@@ -3184,24 +3248,6 @@
                 <w:b/>
               </w:rPr>
               <w:t>Primary</w:t>
-            </w:r>
-          </w:p>
-        </w:tc>
-        <w:tc>
-          <w:tcPr>
-            <w:tcW w:w="2534" w:type="dxa"/>
-          </w:tcPr>
-          <w:p>
-            <w:pPr>
-              <w:rPr>
-                <w:b/>
-              </w:rPr>
-            </w:pPr>
-            <w:r>
-              <w:rPr>
-                <w:b/>
-              </w:rPr>
-              <w:t>Unique Key</w:t>
             </w:r>
           </w:p>
         </w:tc>
@@ -3209,7 +3255,7 @@
       <w:tr>
         <w:tc>
           <w:tcPr>
-            <w:tcW w:w="3251" w:type="dxa"/>
+            <w:tcW w:w="3591" w:type="dxa"/>
           </w:tcPr>
           <w:p>
             <w:r>
@@ -3219,35 +3265,31 @@
         </w:tc>
         <w:tc>
           <w:tcPr>
-            <w:tcW w:w="2643" w:type="dxa"/>
-          </w:tcPr>
-          <w:p>
+            <w:tcW w:w="2810" w:type="dxa"/>
+          </w:tcPr>
+          <w:p>
+            <w:proofErr w:type="spellStart"/>
             <w:r>
               <w:t>int</w:t>
             </w:r>
-          </w:p>
-        </w:tc>
-        <w:tc>
-          <w:tcPr>
-            <w:tcW w:w="2618" w:type="dxa"/>
+            <w:proofErr w:type="spellEnd"/>
+          </w:p>
+        </w:tc>
+        <w:tc>
+          <w:tcPr>
+            <w:tcW w:w="2841" w:type="dxa"/>
           </w:tcPr>
           <w:p>
             <w:r>
               <w:t>yes</w:t>
             </w:r>
           </w:p>
-        </w:tc>
-        <w:tc>
-          <w:tcPr>
-            <w:tcW w:w="2534" w:type="dxa"/>
-          </w:tcPr>
-          <w:p/>
         </w:tc>
       </w:tr>
       <w:tr>
         <w:tc>
           <w:tcPr>
-            <w:tcW w:w="3251" w:type="dxa"/>
+            <w:tcW w:w="3591" w:type="dxa"/>
           </w:tcPr>
           <w:p>
             <w:r>
@@ -3257,7 +3299,7 @@
         </w:tc>
         <w:tc>
           <w:tcPr>
-            <w:tcW w:w="2643" w:type="dxa"/>
+            <w:tcW w:w="2810" w:type="dxa"/>
           </w:tcPr>
           <w:p>
             <w:r>
@@ -3267,17 +3309,11 @@
         </w:tc>
         <w:tc>
           <w:tcPr>
-            <w:tcW w:w="2618" w:type="dxa"/>
-          </w:tcPr>
-          <w:p/>
-        </w:tc>
-        <w:tc>
-          <w:tcPr>
-            <w:tcW w:w="2534" w:type="dxa"/>
-          </w:tcPr>
-          <w:p>
-            <w:r>
-              <w:t>yes</w:t>
+            <w:tcW w:w="2841" w:type="dxa"/>
+          </w:tcPr>
+          <w:p>
+            <w:r>
+              <w:t>unique</w:t>
             </w:r>
           </w:p>
         </w:tc>
@@ -3288,12 +3324,539 @@
       <w:pPr>
         <w:pStyle w:val="Heading1"/>
       </w:pPr>
-      <w:bookmarkStart w:id="5" w:name="_Toc518139102"/>
+      <w:bookmarkStart w:id="6" w:name="_Toc518321099"/>
       <w:proofErr w:type="spellStart"/>
       <w:r>
         <w:t>user_interests</w:t>
       </w:r>
-      <w:bookmarkEnd w:id="5"/>
+      <w:bookmarkEnd w:id="6"/>
+      <w:proofErr w:type="spellEnd"/>
+    </w:p>
+    <w:p>
+      <w:r>
+        <w:t xml:space="preserve">Table 5 </w:t>
+      </w:r>
+      <w:proofErr w:type="spellStart"/>
+      <w:r>
+        <w:t>user_interests</w:t>
+      </w:r>
+      <w:proofErr w:type="spellEnd"/>
+      <w:r>
+        <w:t xml:space="preserve">, </w:t>
+      </w:r>
+      <w:proofErr w:type="gramStart"/>
+      <w:r>
+        <w:t>This</w:t>
+      </w:r>
+      <w:proofErr w:type="gramEnd"/>
+      <w:r>
+        <w:t xml:space="preserve"> table contains the lists of interests a user has. Primary key is </w:t>
+      </w:r>
+      <w:proofErr w:type="spellStart"/>
+      <w:r>
+        <w:t>user_interest_id</w:t>
+      </w:r>
+      <w:proofErr w:type="spellEnd"/>
+      <w:r>
+        <w:t>.</w:t>
+      </w:r>
+    </w:p>
+    <w:tbl>
+      <w:tblPr>
+        <w:tblStyle w:val="TableGrid"/>
+        <w:tblW w:w="0" w:type="auto"/>
+        <w:tblLook w:val="04A0" w:firstRow="1" w:lastRow="0" w:firstColumn="1" w:lastColumn="0" w:noHBand="0" w:noVBand="1"/>
+      </w:tblPr>
+      <w:tblGrid>
+        <w:gridCol w:w="3591"/>
+        <w:gridCol w:w="2810"/>
+        <w:gridCol w:w="2841"/>
+      </w:tblGrid>
+      <w:tr>
+        <w:tc>
+          <w:tcPr>
+            <w:tcW w:w="3591" w:type="dxa"/>
+          </w:tcPr>
+          <w:p>
+            <w:pPr>
+              <w:rPr>
+                <w:b/>
+              </w:rPr>
+            </w:pPr>
+            <w:r>
+              <w:rPr>
+                <w:b/>
+              </w:rPr>
+              <w:t>Field</w:t>
+            </w:r>
+          </w:p>
+        </w:tc>
+        <w:tc>
+          <w:tcPr>
+            <w:tcW w:w="2810" w:type="dxa"/>
+          </w:tcPr>
+          <w:p>
+            <w:pPr>
+              <w:rPr>
+                <w:b/>
+              </w:rPr>
+            </w:pPr>
+            <w:r>
+              <w:rPr>
+                <w:b/>
+              </w:rPr>
+              <w:t>Type</w:t>
+            </w:r>
+          </w:p>
+        </w:tc>
+        <w:tc>
+          <w:tcPr>
+            <w:tcW w:w="2841" w:type="dxa"/>
+          </w:tcPr>
+          <w:p>
+            <w:pPr>
+              <w:rPr>
+                <w:b/>
+              </w:rPr>
+            </w:pPr>
+            <w:r>
+              <w:rPr>
+                <w:b/>
+              </w:rPr>
+              <w:t>Primary</w:t>
+            </w:r>
+          </w:p>
+        </w:tc>
+      </w:tr>
+      <w:tr>
+        <w:tc>
+          <w:tcPr>
+            <w:tcW w:w="3591" w:type="dxa"/>
+          </w:tcPr>
+          <w:p>
+            <w:proofErr w:type="spellStart"/>
+            <w:r>
+              <w:t>user_interests_id</w:t>
+            </w:r>
+            <w:proofErr w:type="spellEnd"/>
+          </w:p>
+        </w:tc>
+        <w:tc>
+          <w:tcPr>
+            <w:tcW w:w="2810" w:type="dxa"/>
+          </w:tcPr>
+          <w:p>
+            <w:proofErr w:type="spellStart"/>
+            <w:r>
+              <w:t>int</w:t>
+            </w:r>
+            <w:proofErr w:type="spellEnd"/>
+          </w:p>
+        </w:tc>
+        <w:tc>
+          <w:tcPr>
+            <w:tcW w:w="2841" w:type="dxa"/>
+          </w:tcPr>
+          <w:p>
+            <w:r>
+              <w:t>yes</w:t>
+            </w:r>
+          </w:p>
+        </w:tc>
+      </w:tr>
+      <w:tr>
+        <w:tc>
+          <w:tcPr>
+            <w:tcW w:w="3591" w:type="dxa"/>
+          </w:tcPr>
+          <w:p>
+            <w:r>
+              <w:t>type</w:t>
+            </w:r>
+          </w:p>
+        </w:tc>
+        <w:tc>
+          <w:tcPr>
+            <w:tcW w:w="2810" w:type="dxa"/>
+          </w:tcPr>
+          <w:p>
+            <w:r>
+              <w:t>Varchar(100)</w:t>
+            </w:r>
+          </w:p>
+        </w:tc>
+        <w:tc>
+          <w:tcPr>
+            <w:tcW w:w="2841" w:type="dxa"/>
+          </w:tcPr>
+          <w:p/>
+        </w:tc>
+      </w:tr>
+    </w:tbl>
+    <w:p/>
+    <w:p>
+      <w:pPr>
+        <w:pStyle w:val="Heading1"/>
+      </w:pPr>
+      <w:bookmarkStart w:id="7" w:name="_Toc518321100"/>
+      <w:proofErr w:type="gramStart"/>
+      <w:r>
+        <w:t>interests</w:t>
+      </w:r>
+      <w:bookmarkEnd w:id="7"/>
+      <w:proofErr w:type="gramEnd"/>
+    </w:p>
+    <w:p>
+      <w:r>
+        <w:t xml:space="preserve">Table 6 interests, This Table contains a list of interests a user may have, it is used by the match </w:t>
+      </w:r>
+      <w:proofErr w:type="gramStart"/>
+      <w:r>
+        <w:t>table  and</w:t>
+      </w:r>
+      <w:proofErr w:type="gramEnd"/>
+      <w:r>
+        <w:t xml:space="preserve"> user interests table. Primary Key is </w:t>
+      </w:r>
+      <w:proofErr w:type="spellStart"/>
+      <w:r>
+        <w:t>interest_id</w:t>
+      </w:r>
+      <w:proofErr w:type="spellEnd"/>
+      <w:r>
+        <w:t xml:space="preserve"> which is unique to each interest</w:t>
+      </w:r>
+    </w:p>
+    <w:tbl>
+      <w:tblPr>
+        <w:tblStyle w:val="TableGrid"/>
+        <w:tblW w:w="0" w:type="auto"/>
+        <w:tblLook w:val="04A0" w:firstRow="1" w:lastRow="0" w:firstColumn="1" w:lastColumn="0" w:noHBand="0" w:noVBand="1"/>
+      </w:tblPr>
+      <w:tblGrid>
+        <w:gridCol w:w="3591"/>
+        <w:gridCol w:w="2810"/>
+        <w:gridCol w:w="2841"/>
+      </w:tblGrid>
+      <w:tr>
+        <w:tc>
+          <w:tcPr>
+            <w:tcW w:w="3591" w:type="dxa"/>
+          </w:tcPr>
+          <w:p>
+            <w:pPr>
+              <w:rPr>
+                <w:b/>
+              </w:rPr>
+            </w:pPr>
+            <w:r>
+              <w:rPr>
+                <w:b/>
+              </w:rPr>
+              <w:lastRenderedPageBreak/>
+              <w:t>Field</w:t>
+            </w:r>
+          </w:p>
+        </w:tc>
+        <w:tc>
+          <w:tcPr>
+            <w:tcW w:w="2810" w:type="dxa"/>
+          </w:tcPr>
+          <w:p>
+            <w:pPr>
+              <w:rPr>
+                <w:b/>
+              </w:rPr>
+            </w:pPr>
+            <w:r>
+              <w:rPr>
+                <w:b/>
+              </w:rPr>
+              <w:t>Type</w:t>
+            </w:r>
+          </w:p>
+        </w:tc>
+        <w:tc>
+          <w:tcPr>
+            <w:tcW w:w="2841" w:type="dxa"/>
+          </w:tcPr>
+          <w:p>
+            <w:pPr>
+              <w:rPr>
+                <w:b/>
+              </w:rPr>
+            </w:pPr>
+            <w:r>
+              <w:rPr>
+                <w:b/>
+              </w:rPr>
+              <w:t>Primary</w:t>
+            </w:r>
+          </w:p>
+        </w:tc>
+      </w:tr>
+      <w:tr>
+        <w:tc>
+          <w:tcPr>
+            <w:tcW w:w="3591" w:type="dxa"/>
+          </w:tcPr>
+          <w:p>
+            <w:proofErr w:type="spellStart"/>
+            <w:r>
+              <w:t>Interest_id</w:t>
+            </w:r>
+            <w:proofErr w:type="spellEnd"/>
+          </w:p>
+        </w:tc>
+        <w:tc>
+          <w:tcPr>
+            <w:tcW w:w="2810" w:type="dxa"/>
+          </w:tcPr>
+          <w:p>
+            <w:proofErr w:type="spellStart"/>
+            <w:r>
+              <w:t>int</w:t>
+            </w:r>
+            <w:proofErr w:type="spellEnd"/>
+          </w:p>
+        </w:tc>
+        <w:tc>
+          <w:tcPr>
+            <w:tcW w:w="2841" w:type="dxa"/>
+          </w:tcPr>
+          <w:p>
+            <w:r>
+              <w:t>yes</w:t>
+            </w:r>
+          </w:p>
+        </w:tc>
+      </w:tr>
+      <w:tr>
+        <w:tc>
+          <w:tcPr>
+            <w:tcW w:w="3591" w:type="dxa"/>
+          </w:tcPr>
+          <w:p>
+            <w:r>
+              <w:t>description</w:t>
+            </w:r>
+          </w:p>
+        </w:tc>
+        <w:tc>
+          <w:tcPr>
+            <w:tcW w:w="2810" w:type="dxa"/>
+          </w:tcPr>
+          <w:p>
+            <w:r>
+              <w:t>Varchar(200)</w:t>
+            </w:r>
+          </w:p>
+        </w:tc>
+        <w:tc>
+          <w:tcPr>
+            <w:tcW w:w="2841" w:type="dxa"/>
+          </w:tcPr>
+          <w:p/>
+        </w:tc>
+      </w:tr>
+    </w:tbl>
+    <w:p/>
+    <w:p/>
+    <w:p>
+      <w:pPr>
+        <w:pStyle w:val="Heading1"/>
+      </w:pPr>
+      <w:bookmarkStart w:id="8" w:name="_Toc518321101"/>
+      <w:r>
+        <w:t>G</w:t>
+      </w:r>
+      <w:r>
+        <w:t>ender</w:t>
+      </w:r>
+      <w:bookmarkEnd w:id="8"/>
+    </w:p>
+    <w:p>
+      <w:r>
+        <w:t xml:space="preserve">Table 7 Gender Table, This is used by the user Profile table to identify the gender and gender preference of the User. Primary Key - </w:t>
+      </w:r>
+      <w:proofErr w:type="gramStart"/>
+      <w:r>
+        <w:t>id ,is</w:t>
+      </w:r>
+      <w:proofErr w:type="gramEnd"/>
+      <w:r>
+        <w:t xml:space="preserve"> an identifier for a gender type.</w:t>
+      </w:r>
+    </w:p>
+    <w:tbl>
+      <w:tblPr>
+        <w:tblStyle w:val="TableGrid"/>
+        <w:tblW w:w="0" w:type="auto"/>
+        <w:tblLook w:val="04A0" w:firstRow="1" w:lastRow="0" w:firstColumn="1" w:lastColumn="0" w:noHBand="0" w:noVBand="1"/>
+      </w:tblPr>
+      <w:tblGrid>
+        <w:gridCol w:w="3591"/>
+        <w:gridCol w:w="2810"/>
+        <w:gridCol w:w="2841"/>
+      </w:tblGrid>
+      <w:tr>
+        <w:tc>
+          <w:tcPr>
+            <w:tcW w:w="3591" w:type="dxa"/>
+          </w:tcPr>
+          <w:p>
+            <w:pPr>
+              <w:rPr>
+                <w:b/>
+              </w:rPr>
+            </w:pPr>
+            <w:r>
+              <w:rPr>
+                <w:b/>
+              </w:rPr>
+              <w:t>Field</w:t>
+            </w:r>
+          </w:p>
+        </w:tc>
+        <w:tc>
+          <w:tcPr>
+            <w:tcW w:w="2810" w:type="dxa"/>
+          </w:tcPr>
+          <w:p>
+            <w:pPr>
+              <w:rPr>
+                <w:b/>
+              </w:rPr>
+            </w:pPr>
+            <w:r>
+              <w:rPr>
+                <w:b/>
+              </w:rPr>
+              <w:t>Type</w:t>
+            </w:r>
+          </w:p>
+        </w:tc>
+        <w:tc>
+          <w:tcPr>
+            <w:tcW w:w="2841" w:type="dxa"/>
+          </w:tcPr>
+          <w:p>
+            <w:pPr>
+              <w:rPr>
+                <w:b/>
+              </w:rPr>
+            </w:pPr>
+            <w:r>
+              <w:rPr>
+                <w:b/>
+              </w:rPr>
+              <w:t>Primary</w:t>
+            </w:r>
+          </w:p>
+        </w:tc>
+      </w:tr>
+      <w:tr>
+        <w:tc>
+          <w:tcPr>
+            <w:tcW w:w="3591" w:type="dxa"/>
+          </w:tcPr>
+          <w:p>
+            <w:r>
+              <w:t>id</w:t>
+            </w:r>
+          </w:p>
+        </w:tc>
+        <w:tc>
+          <w:tcPr>
+            <w:tcW w:w="2810" w:type="dxa"/>
+          </w:tcPr>
+          <w:p>
+            <w:proofErr w:type="spellStart"/>
+            <w:r>
+              <w:t>int</w:t>
+            </w:r>
+            <w:proofErr w:type="spellEnd"/>
+          </w:p>
+        </w:tc>
+        <w:tc>
+          <w:tcPr>
+            <w:tcW w:w="2841" w:type="dxa"/>
+          </w:tcPr>
+          <w:p>
+            <w:r>
+              <w:t>yes</w:t>
+            </w:r>
+          </w:p>
+        </w:tc>
+      </w:tr>
+      <w:tr>
+        <w:tc>
+          <w:tcPr>
+            <w:tcW w:w="3591" w:type="dxa"/>
+          </w:tcPr>
+          <w:p>
+            <w:proofErr w:type="spellStart"/>
+            <w:r>
+              <w:t>Gender_name</w:t>
+            </w:r>
+            <w:proofErr w:type="spellEnd"/>
+          </w:p>
+        </w:tc>
+        <w:tc>
+          <w:tcPr>
+            <w:tcW w:w="2810" w:type="dxa"/>
+          </w:tcPr>
+          <w:p>
+            <w:r>
+              <w:t>Varchar(200)</w:t>
+            </w:r>
+          </w:p>
+        </w:tc>
+        <w:tc>
+          <w:tcPr>
+            <w:tcW w:w="2841" w:type="dxa"/>
+          </w:tcPr>
+          <w:p/>
+        </w:tc>
+      </w:tr>
+    </w:tbl>
+    <w:p/>
+    <w:p>
+      <w:pPr>
+        <w:pStyle w:val="Heading1"/>
+      </w:pPr>
+      <w:bookmarkStart w:id="9" w:name="_Toc518321102"/>
+      <w:proofErr w:type="gramStart"/>
+      <w:r>
+        <w:t>c</w:t>
+      </w:r>
+      <w:r>
+        <w:t>ity</w:t>
+      </w:r>
+      <w:bookmarkEnd w:id="9"/>
+      <w:proofErr w:type="gramEnd"/>
+    </w:p>
+    <w:p>
+      <w:pPr>
+        <w:tabs>
+          <w:tab w:val="left" w:pos="2010"/>
+        </w:tabs>
+      </w:pPr>
+      <w:r>
+        <w:t xml:space="preserve">Table 8, </w:t>
+      </w:r>
+      <w:proofErr w:type="gramStart"/>
+      <w:r>
+        <w:t>The  city</w:t>
+      </w:r>
+      <w:proofErr w:type="gramEnd"/>
+      <w:r>
+        <w:t xml:space="preserve"> Table, is unique to each user and identifies the location and location preference of match, Primary  key is </w:t>
+      </w:r>
+      <w:proofErr w:type="spellStart"/>
+      <w:r>
+        <w:t>User_id</w:t>
+      </w:r>
       <w:proofErr w:type="spellEnd"/>
     </w:p>
     <w:tbl>
@@ -3371,9 +3934,12 @@
           <w:p>
             <w:proofErr w:type="spellStart"/>
             <w:r>
-              <w:t>User_interests_id</w:t>
+              <w:t>user_id</w:t>
             </w:r>
             <w:proofErr w:type="spellEnd"/>
+            <w:r>
+              <w:t xml:space="preserve"> </w:t>
+            </w:r>
           </w:p>
         </w:tc>
         <w:tc>
@@ -3381,9 +3947,11 @@
             <w:tcW w:w="2810" w:type="dxa"/>
           </w:tcPr>
           <w:p>
+            <w:proofErr w:type="spellStart"/>
             <w:r>
               <w:t>int</w:t>
             </w:r>
+            <w:proofErr w:type="spellEnd"/>
           </w:p>
         </w:tc>
         <w:tc>
@@ -3404,7 +3972,7 @@
           </w:tcPr>
           <w:p>
             <w:r>
-              <w:t>type</w:t>
+              <w:t>city</w:t>
             </w:r>
           </w:p>
         </w:tc>
@@ -3415,6 +3983,94 @@
           <w:p>
             <w:r>
               <w:t>Varchar(100)</w:t>
+            </w:r>
+          </w:p>
+        </w:tc>
+        <w:tc>
+          <w:tcPr>
+            <w:tcW w:w="2841" w:type="dxa"/>
+          </w:tcPr>
+          <w:p/>
+        </w:tc>
+      </w:tr>
+      <w:tr>
+        <w:tc>
+          <w:tcPr>
+            <w:tcW w:w="3591" w:type="dxa"/>
+          </w:tcPr>
+          <w:p>
+            <w:r>
+              <w:t>county</w:t>
+            </w:r>
+          </w:p>
+        </w:tc>
+        <w:tc>
+          <w:tcPr>
+            <w:tcW w:w="2810" w:type="dxa"/>
+          </w:tcPr>
+          <w:p>
+            <w:r>
+              <w:t>Varchar(100)</w:t>
+            </w:r>
+          </w:p>
+        </w:tc>
+        <w:tc>
+          <w:tcPr>
+            <w:tcW w:w="2841" w:type="dxa"/>
+          </w:tcPr>
+          <w:p/>
+        </w:tc>
+      </w:tr>
+      <w:tr>
+        <w:tc>
+          <w:tcPr>
+            <w:tcW w:w="3591" w:type="dxa"/>
+          </w:tcPr>
+          <w:p>
+            <w:proofErr w:type="spellStart"/>
+            <w:r>
+              <w:t>geo_x</w:t>
+            </w:r>
+            <w:proofErr w:type="spellEnd"/>
+          </w:p>
+        </w:tc>
+        <w:tc>
+          <w:tcPr>
+            <w:tcW w:w="2810" w:type="dxa"/>
+          </w:tcPr>
+          <w:p>
+            <w:r>
+              <w:t>float</w:t>
+            </w:r>
+          </w:p>
+        </w:tc>
+        <w:tc>
+          <w:tcPr>
+            <w:tcW w:w="2841" w:type="dxa"/>
+          </w:tcPr>
+          <w:p/>
+        </w:tc>
+      </w:tr>
+      <w:tr>
+        <w:tc>
+          <w:tcPr>
+            <w:tcW w:w="3591" w:type="dxa"/>
+          </w:tcPr>
+          <w:p>
+            <w:proofErr w:type="spellStart"/>
+            <w:r>
+              <w:t>geo_y</w:t>
+            </w:r>
+            <w:proofErr w:type="spellEnd"/>
+          </w:p>
+        </w:tc>
+        <w:tc>
+          <w:tcPr>
+            <w:tcW w:w="2810" w:type="dxa"/>
+          </w:tcPr>
+          <w:p>
+            <w:r>
+              <w:t>float</w:t>
             </w:r>
           </w:p>
         </w:tc>
@@ -3426,18 +4082,42 @@
         </w:tc>
       </w:tr>
     </w:tbl>
-    <w:p/>
     <w:p>
       <w:pPr>
+        <w:tabs>
+          <w:tab w:val="left" w:pos="2010"/>
+        </w:tabs>
+      </w:pPr>
+    </w:p>
+    <w:p>
+      <w:pPr>
         <w:pStyle w:val="Heading1"/>
       </w:pPr>
-      <w:bookmarkStart w:id="6" w:name="_Toc518139103"/>
+      <w:bookmarkStart w:id="10" w:name="_Toc518321103"/>
+      <w:proofErr w:type="spellStart"/>
+      <w:r>
+        <w:t>relationship_type</w:t>
+      </w:r>
+      <w:bookmarkEnd w:id="10"/>
+      <w:proofErr w:type="spellEnd"/>
+    </w:p>
+    <w:p>
+      <w:r>
+        <w:t xml:space="preserve">Table 9 Relationship Type, is used by the user Profile table to identify the relationship type the user seeks. </w:t>
+      </w:r>
+      <w:bookmarkStart w:id="11" w:name="_Hlk518312832"/>
+      <w:r>
+        <w:t xml:space="preserve">Primary </w:t>
+      </w:r>
       <w:proofErr w:type="gramStart"/>
       <w:r>
-        <w:t>interests</w:t>
+        <w:t>Key  -</w:t>
       </w:r>
-      <w:bookmarkEnd w:id="6"/>
       <w:proofErr w:type="gramEnd"/>
+      <w:r>
+        <w:t xml:space="preserve"> id, is an identifier for a relationship type.</w:t>
+      </w:r>
+      <w:bookmarkEnd w:id="11"/>
     </w:p>
     <w:tbl>
       <w:tblPr>
@@ -3512,21 +4192,21 @@
             <w:tcW w:w="3591" w:type="dxa"/>
           </w:tcPr>
           <w:p>
+            <w:r>
+              <w:t>id</w:t>
+            </w:r>
+          </w:p>
+        </w:tc>
+        <w:tc>
+          <w:tcPr>
+            <w:tcW w:w="2810" w:type="dxa"/>
+          </w:tcPr>
+          <w:p>
             <w:proofErr w:type="spellStart"/>
             <w:r>
-              <w:t>Interests_id</w:t>
+              <w:t>int</w:t>
             </w:r>
             <w:proofErr w:type="spellEnd"/>
-          </w:p>
-        </w:tc>
-        <w:tc>
-          <w:tcPr>
-            <w:tcW w:w="2810" w:type="dxa"/>
-          </w:tcPr>
-          <w:p>
-            <w:r>
-              <w:t>int</w:t>
-            </w:r>
           </w:p>
         </w:tc>
         <w:tc>
@@ -3546,9 +4226,11 @@
             <w:tcW w:w="3591" w:type="dxa"/>
           </w:tcPr>
           <w:p>
-            <w:r>
-              <w:t>description</w:t>
-            </w:r>
+            <w:proofErr w:type="spellStart"/>
+            <w:r>
+              <w:t>Relationship_type</w:t>
+            </w:r>
+            <w:proofErr w:type="spellEnd"/>
           </w:p>
         </w:tc>
         <w:tc>
@@ -3570,20 +4252,48 @@
       </w:tr>
     </w:tbl>
     <w:p/>
+    <w:p/>
     <w:p>
       <w:pPr>
         <w:pStyle w:val="Heading1"/>
       </w:pPr>
-      <w:bookmarkStart w:id="7" w:name="_Toc518139104"/>
+      <w:bookmarkStart w:id="12" w:name="_Toc518321104"/>
       <w:proofErr w:type="gramStart"/>
       <w:r>
-        <w:t>g</w:t>
+        <w:t>s</w:t>
       </w:r>
       <w:r>
-        <w:t>ender</w:t>
+        <w:t>tatus</w:t>
       </w:r>
-      <w:bookmarkEnd w:id="7"/>
+      <w:bookmarkEnd w:id="12"/>
       <w:proofErr w:type="gramEnd"/>
+    </w:p>
+    <w:p>
+      <w:r>
+        <w:t xml:space="preserve">Table 10 </w:t>
+      </w:r>
+      <w:proofErr w:type="spellStart"/>
+      <w:r>
+        <w:t>Status_master</w:t>
+      </w:r>
+      <w:proofErr w:type="spellEnd"/>
+      <w:r>
+        <w:t xml:space="preserve"> Table</w:t>
+      </w:r>
+      <w:proofErr w:type="gramStart"/>
+      <w:r>
+        <w:t xml:space="preserve">,  </w:t>
+      </w:r>
+      <w:r>
+        <w:t>Prim</w:t>
+      </w:r>
+      <w:r>
+        <w:t>ary</w:t>
+      </w:r>
+      <w:proofErr w:type="gramEnd"/>
+      <w:r>
+        <w:t xml:space="preserve"> Key  - id, is an identifier for user status</w:t>
+      </w:r>
     </w:p>
     <w:tbl>
       <w:tblPr>
@@ -3668,9 +4378,11 @@
             <w:tcW w:w="2810" w:type="dxa"/>
           </w:tcPr>
           <w:p>
+            <w:proofErr w:type="spellStart"/>
             <w:r>
               <w:t>int</w:t>
             </w:r>
+            <w:proofErr w:type="spellEnd"/>
           </w:p>
         </w:tc>
         <w:tc>
@@ -3692,10 +4404,7 @@
           <w:p>
             <w:proofErr w:type="spellStart"/>
             <w:r>
-              <w:t>g</w:t>
-            </w:r>
-            <w:r>
-              <w:t>ender_name</w:t>
+              <w:t>Status_description</w:t>
             </w:r>
             <w:proofErr w:type="spellEnd"/>
           </w:p>
@@ -3706,11 +4415,108 @@
           </w:tcPr>
           <w:p>
             <w:r>
-              <w:t>Varchar(2</w:t>
-            </w:r>
-            <w:r>
-              <w:t>00)</w:t>
-            </w:r>
+              <w:t>Varchar(100)</w:t>
+            </w:r>
+          </w:p>
+        </w:tc>
+        <w:tc>
+          <w:tcPr>
+            <w:tcW w:w="2841" w:type="dxa"/>
+          </w:tcPr>
+          <w:p>
+            <w:r>
+              <w:t>(unique)</w:t>
+            </w:r>
+          </w:p>
+        </w:tc>
+      </w:tr>
+      <w:tr>
+        <w:tc>
+          <w:tcPr>
+            <w:tcW w:w="3591" w:type="dxa"/>
+          </w:tcPr>
+          <w:p>
+            <w:proofErr w:type="spellStart"/>
+            <w:r>
+              <w:t>is_user_status</w:t>
+            </w:r>
+            <w:proofErr w:type="spellEnd"/>
+          </w:p>
+        </w:tc>
+        <w:tc>
+          <w:tcPr>
+            <w:tcW w:w="2810" w:type="dxa"/>
+          </w:tcPr>
+          <w:p>
+            <w:proofErr w:type="spellStart"/>
+            <w:r>
+              <w:t>boolean</w:t>
+            </w:r>
+            <w:proofErr w:type="spellEnd"/>
+          </w:p>
+        </w:tc>
+        <w:tc>
+          <w:tcPr>
+            <w:tcW w:w="2841" w:type="dxa"/>
+          </w:tcPr>
+          <w:p/>
+        </w:tc>
+      </w:tr>
+      <w:tr>
+        <w:tc>
+          <w:tcPr>
+            <w:tcW w:w="3591" w:type="dxa"/>
+          </w:tcPr>
+          <w:p>
+            <w:proofErr w:type="spellStart"/>
+            <w:r>
+              <w:t>is_match_table_status</w:t>
+            </w:r>
+            <w:proofErr w:type="spellEnd"/>
+          </w:p>
+        </w:tc>
+        <w:tc>
+          <w:tcPr>
+            <w:tcW w:w="2810" w:type="dxa"/>
+          </w:tcPr>
+          <w:p>
+            <w:proofErr w:type="spellStart"/>
+            <w:r>
+              <w:t>boolean</w:t>
+            </w:r>
+            <w:proofErr w:type="spellEnd"/>
+          </w:p>
+        </w:tc>
+        <w:tc>
+          <w:tcPr>
+            <w:tcW w:w="2841" w:type="dxa"/>
+          </w:tcPr>
+          <w:p/>
+        </w:tc>
+      </w:tr>
+      <w:tr>
+        <w:tc>
+          <w:tcPr>
+            <w:tcW w:w="3591" w:type="dxa"/>
+          </w:tcPr>
+          <w:p>
+            <w:proofErr w:type="spellStart"/>
+            <w:r>
+              <w:t>is_user_communication_status</w:t>
+            </w:r>
+            <w:proofErr w:type="spellEnd"/>
+          </w:p>
+        </w:tc>
+        <w:tc>
+          <w:tcPr>
+            <w:tcW w:w="2810" w:type="dxa"/>
+          </w:tcPr>
+          <w:p>
+            <w:proofErr w:type="spellStart"/>
+            <w:r>
+              <w:t>boolean</w:t>
+            </w:r>
+            <w:proofErr w:type="spellEnd"/>
           </w:p>
         </w:tc>
         <w:tc>
@@ -3721,258 +4527,7 @@
         </w:tc>
       </w:tr>
     </w:tbl>
-    <w:p>
-      <w:pPr>
-        <w:pStyle w:val="Heading1"/>
-      </w:pPr>
-      <w:bookmarkStart w:id="8" w:name="_Toc518139105"/>
-      <w:proofErr w:type="gramStart"/>
-      <w:r>
-        <w:t>c</w:t>
-      </w:r>
-      <w:r>
-        <w:t>ity</w:t>
-      </w:r>
-      <w:bookmarkEnd w:id="8"/>
-      <w:proofErr w:type="gramEnd"/>
-    </w:p>
-    <w:tbl>
-      <w:tblPr>
-        <w:tblStyle w:val="TableGrid"/>
-        <w:tblW w:w="0" w:type="auto"/>
-        <w:tblLook w:val="04A0" w:firstRow="1" w:lastRow="0" w:firstColumn="1" w:lastColumn="0" w:noHBand="0" w:noVBand="1"/>
-      </w:tblPr>
-      <w:tblGrid>
-        <w:gridCol w:w="3591"/>
-        <w:gridCol w:w="2810"/>
-        <w:gridCol w:w="2841"/>
-      </w:tblGrid>
-      <w:tr>
-        <w:tc>
-          <w:tcPr>
-            <w:tcW w:w="3591" w:type="dxa"/>
-          </w:tcPr>
-          <w:p>
-            <w:pPr>
-              <w:rPr>
-                <w:b/>
-              </w:rPr>
-            </w:pPr>
-            <w:r>
-              <w:rPr>
-                <w:b/>
-              </w:rPr>
-              <w:t>Field</w:t>
-            </w:r>
-          </w:p>
-        </w:tc>
-        <w:tc>
-          <w:tcPr>
-            <w:tcW w:w="2810" w:type="dxa"/>
-          </w:tcPr>
-          <w:p>
-            <w:pPr>
-              <w:rPr>
-                <w:b/>
-              </w:rPr>
-            </w:pPr>
-            <w:r>
-              <w:rPr>
-                <w:b/>
-              </w:rPr>
-              <w:t>Type</w:t>
-            </w:r>
-          </w:p>
-        </w:tc>
-        <w:tc>
-          <w:tcPr>
-            <w:tcW w:w="2841" w:type="dxa"/>
-          </w:tcPr>
-          <w:p>
-            <w:pPr>
-              <w:rPr>
-                <w:b/>
-              </w:rPr>
-            </w:pPr>
-            <w:r>
-              <w:rPr>
-                <w:b/>
-              </w:rPr>
-              <w:t>Primary</w:t>
-            </w:r>
-          </w:p>
-        </w:tc>
-      </w:tr>
-      <w:tr>
-        <w:tc>
-          <w:tcPr>
-            <w:tcW w:w="3591" w:type="dxa"/>
-          </w:tcPr>
-          <w:p>
-            <w:proofErr w:type="spellStart"/>
-            <w:r>
-              <w:t>u</w:t>
-            </w:r>
-            <w:r>
-              <w:t>ser_id</w:t>
-            </w:r>
-            <w:proofErr w:type="spellEnd"/>
-          </w:p>
-        </w:tc>
-        <w:tc>
-          <w:tcPr>
-            <w:tcW w:w="2810" w:type="dxa"/>
-          </w:tcPr>
-          <w:p>
-            <w:r>
-              <w:t>int</w:t>
-            </w:r>
-          </w:p>
-        </w:tc>
-        <w:tc>
-          <w:tcPr>
-            <w:tcW w:w="2841" w:type="dxa"/>
-          </w:tcPr>
-          <w:p>
-            <w:r>
-              <w:t>yes</w:t>
-            </w:r>
-          </w:p>
-        </w:tc>
-      </w:tr>
-      <w:tr>
-        <w:tc>
-          <w:tcPr>
-            <w:tcW w:w="3591" w:type="dxa"/>
-          </w:tcPr>
-          <w:p>
-            <w:r>
-              <w:t>city</w:t>
-            </w:r>
-          </w:p>
-        </w:tc>
-        <w:tc>
-          <w:tcPr>
-            <w:tcW w:w="2810" w:type="dxa"/>
-          </w:tcPr>
-          <w:p>
-            <w:r>
-              <w:t>Varchar(</w:t>
-            </w:r>
-            <w:r>
-              <w:t>1</w:t>
-            </w:r>
-            <w:r>
-              <w:t>00)</w:t>
-            </w:r>
-          </w:p>
-        </w:tc>
-        <w:tc>
-          <w:tcPr>
-            <w:tcW w:w="2841" w:type="dxa"/>
-          </w:tcPr>
-          <w:p/>
-        </w:tc>
-      </w:tr>
-      <w:tr>
-        <w:tc>
-          <w:tcPr>
-            <w:tcW w:w="3591" w:type="dxa"/>
-          </w:tcPr>
-          <w:p>
-            <w:r>
-              <w:t>county</w:t>
-            </w:r>
-          </w:p>
-        </w:tc>
-        <w:tc>
-          <w:tcPr>
-            <w:tcW w:w="2810" w:type="dxa"/>
-          </w:tcPr>
-          <w:p>
-            <w:r>
-              <w:t>Varchar(1</w:t>
-            </w:r>
-            <w:r>
-              <w:t>00)</w:t>
-            </w:r>
-          </w:p>
-        </w:tc>
-        <w:tc>
-          <w:tcPr>
-            <w:tcW w:w="2841" w:type="dxa"/>
-          </w:tcPr>
-          <w:p/>
-        </w:tc>
-      </w:tr>
-      <w:tr>
-        <w:tc>
-          <w:tcPr>
-            <w:tcW w:w="3591" w:type="dxa"/>
-          </w:tcPr>
-          <w:p>
-            <w:proofErr w:type="spellStart"/>
-            <w:r>
-              <w:t>geo_x</w:t>
-            </w:r>
-            <w:proofErr w:type="spellEnd"/>
-          </w:p>
-        </w:tc>
-        <w:tc>
-          <w:tcPr>
-            <w:tcW w:w="2810" w:type="dxa"/>
-          </w:tcPr>
-          <w:p>
-            <w:r>
-              <w:t>float</w:t>
-            </w:r>
-          </w:p>
-        </w:tc>
-        <w:tc>
-          <w:tcPr>
-            <w:tcW w:w="2841" w:type="dxa"/>
-          </w:tcPr>
-          <w:p/>
-        </w:tc>
-      </w:tr>
-      <w:tr>
-        <w:tc>
-          <w:tcPr>
-            <w:tcW w:w="3591" w:type="dxa"/>
-          </w:tcPr>
-          <w:p>
-            <w:proofErr w:type="spellStart"/>
-            <w:r>
-              <w:t>geo_y</w:t>
-            </w:r>
-            <w:proofErr w:type="spellEnd"/>
-          </w:p>
-        </w:tc>
-        <w:tc>
-          <w:tcPr>
-            <w:tcW w:w="2810" w:type="dxa"/>
-          </w:tcPr>
-          <w:p>
-            <w:r>
-              <w:t>float</w:t>
-            </w:r>
-          </w:p>
-        </w:tc>
-        <w:tc>
-          <w:tcPr>
-            <w:tcW w:w="2841" w:type="dxa"/>
-          </w:tcPr>
-          <w:p/>
-        </w:tc>
-      </w:tr>
-    </w:tbl>
-    <w:p>
-      <w:pPr>
-        <w:tabs>
-          <w:tab w:val="left" w:pos="2010"/>
-        </w:tabs>
-      </w:pPr>
-    </w:p>
+    <w:p/>
     <w:p>
       <w:pPr>
         <w:sectPr>
@@ -3983,405 +4538,6 @@
         </w:sectPr>
       </w:pPr>
     </w:p>
-    <w:p/>
-    <w:p>
-      <w:pPr>
-        <w:pStyle w:val="Heading1"/>
-      </w:pPr>
-      <w:bookmarkStart w:id="9" w:name="_Toc518139106"/>
-      <w:proofErr w:type="spellStart"/>
-      <w:r>
-        <w:t>relationship_type</w:t>
-      </w:r>
-      <w:bookmarkEnd w:id="9"/>
-      <w:proofErr w:type="spellEnd"/>
-    </w:p>
-    <w:tbl>
-      <w:tblPr>
-        <w:tblStyle w:val="TableGrid"/>
-        <w:tblW w:w="0" w:type="auto"/>
-        <w:tblLook w:val="04A0" w:firstRow="1" w:lastRow="0" w:firstColumn="1" w:lastColumn="0" w:noHBand="0" w:noVBand="1"/>
-      </w:tblPr>
-      <w:tblGrid>
-        <w:gridCol w:w="3591"/>
-        <w:gridCol w:w="2810"/>
-        <w:gridCol w:w="2841"/>
-      </w:tblGrid>
-      <w:tr>
-        <w:tc>
-          <w:tcPr>
-            <w:tcW w:w="3591" w:type="dxa"/>
-          </w:tcPr>
-          <w:p>
-            <w:pPr>
-              <w:rPr>
-                <w:b/>
-              </w:rPr>
-            </w:pPr>
-            <w:r>
-              <w:rPr>
-                <w:b/>
-              </w:rPr>
-              <w:t>Field</w:t>
-            </w:r>
-          </w:p>
-        </w:tc>
-        <w:tc>
-          <w:tcPr>
-            <w:tcW w:w="2810" w:type="dxa"/>
-          </w:tcPr>
-          <w:p>
-            <w:pPr>
-              <w:rPr>
-                <w:b/>
-              </w:rPr>
-            </w:pPr>
-            <w:r>
-              <w:rPr>
-                <w:b/>
-              </w:rPr>
-              <w:t>Type</w:t>
-            </w:r>
-          </w:p>
-        </w:tc>
-        <w:tc>
-          <w:tcPr>
-            <w:tcW w:w="2841" w:type="dxa"/>
-          </w:tcPr>
-          <w:p>
-            <w:pPr>
-              <w:rPr>
-                <w:b/>
-              </w:rPr>
-            </w:pPr>
-            <w:r>
-              <w:rPr>
-                <w:b/>
-              </w:rPr>
-              <w:t>Primary</w:t>
-            </w:r>
-          </w:p>
-        </w:tc>
-      </w:tr>
-      <w:tr>
-        <w:tc>
-          <w:tcPr>
-            <w:tcW w:w="3591" w:type="dxa"/>
-          </w:tcPr>
-          <w:p>
-            <w:r>
-              <w:t>id</w:t>
-            </w:r>
-          </w:p>
-        </w:tc>
-        <w:tc>
-          <w:tcPr>
-            <w:tcW w:w="2810" w:type="dxa"/>
-          </w:tcPr>
-          <w:p>
-            <w:r>
-              <w:t>int</w:t>
-            </w:r>
-          </w:p>
-        </w:tc>
-        <w:tc>
-          <w:tcPr>
-            <w:tcW w:w="2841" w:type="dxa"/>
-          </w:tcPr>
-          <w:p>
-            <w:r>
-              <w:t>yes</w:t>
-            </w:r>
-          </w:p>
-        </w:tc>
-      </w:tr>
-      <w:tr>
-        <w:tc>
-          <w:tcPr>
-            <w:tcW w:w="3591" w:type="dxa"/>
-          </w:tcPr>
-          <w:p>
-            <w:proofErr w:type="spellStart"/>
-            <w:r>
-              <w:t>Relationship_type</w:t>
-            </w:r>
-            <w:proofErr w:type="spellEnd"/>
-          </w:p>
-        </w:tc>
-        <w:tc>
-          <w:tcPr>
-            <w:tcW w:w="2810" w:type="dxa"/>
-          </w:tcPr>
-          <w:p>
-            <w:r>
-              <w:t>Varchar(200)</w:t>
-            </w:r>
-          </w:p>
-        </w:tc>
-        <w:tc>
-          <w:tcPr>
-            <w:tcW w:w="2841" w:type="dxa"/>
-          </w:tcPr>
-          <w:p/>
-        </w:tc>
-      </w:tr>
-    </w:tbl>
-    <w:p/>
-    <w:p>
-      <w:pPr>
-        <w:pStyle w:val="Heading1"/>
-      </w:pPr>
-      <w:bookmarkStart w:id="10" w:name="_Toc518139107"/>
-      <w:proofErr w:type="gramStart"/>
-      <w:r>
-        <w:t>s</w:t>
-      </w:r>
-      <w:r>
-        <w:t>tatus</w:t>
-      </w:r>
-      <w:bookmarkEnd w:id="10"/>
-      <w:proofErr w:type="gramEnd"/>
-    </w:p>
-    <w:tbl>
-      <w:tblPr>
-        <w:tblStyle w:val="TableGrid"/>
-        <w:tblW w:w="0" w:type="auto"/>
-        <w:tblLook w:val="04A0" w:firstRow="1" w:lastRow="0" w:firstColumn="1" w:lastColumn="0" w:noHBand="0" w:noVBand="1"/>
-      </w:tblPr>
-      <w:tblGrid>
-        <w:gridCol w:w="3591"/>
-        <w:gridCol w:w="2810"/>
-        <w:gridCol w:w="2841"/>
-      </w:tblGrid>
-      <w:tr>
-        <w:tc>
-          <w:tcPr>
-            <w:tcW w:w="3591" w:type="dxa"/>
-          </w:tcPr>
-          <w:p>
-            <w:pPr>
-              <w:rPr>
-                <w:b/>
-              </w:rPr>
-            </w:pPr>
-            <w:r>
-              <w:rPr>
-                <w:b/>
-              </w:rPr>
-              <w:t>Field</w:t>
-            </w:r>
-          </w:p>
-        </w:tc>
-        <w:tc>
-          <w:tcPr>
-            <w:tcW w:w="2810" w:type="dxa"/>
-          </w:tcPr>
-          <w:p>
-            <w:pPr>
-              <w:rPr>
-                <w:b/>
-              </w:rPr>
-            </w:pPr>
-            <w:r>
-              <w:rPr>
-                <w:b/>
-              </w:rPr>
-              <w:t>Type</w:t>
-            </w:r>
-          </w:p>
-        </w:tc>
-        <w:tc>
-          <w:tcPr>
-            <w:tcW w:w="2841" w:type="dxa"/>
-          </w:tcPr>
-          <w:p>
-            <w:pPr>
-              <w:rPr>
-                <w:b/>
-              </w:rPr>
-            </w:pPr>
-            <w:r>
-              <w:rPr>
-                <w:b/>
-              </w:rPr>
-              <w:t>Primary</w:t>
-            </w:r>
-          </w:p>
-        </w:tc>
-      </w:tr>
-      <w:tr>
-        <w:tc>
-          <w:tcPr>
-            <w:tcW w:w="3591" w:type="dxa"/>
-          </w:tcPr>
-          <w:p>
-            <w:r>
-              <w:t>id</w:t>
-            </w:r>
-          </w:p>
-        </w:tc>
-        <w:tc>
-          <w:tcPr>
-            <w:tcW w:w="2810" w:type="dxa"/>
-          </w:tcPr>
-          <w:p>
-            <w:r>
-              <w:t>int</w:t>
-            </w:r>
-          </w:p>
-        </w:tc>
-        <w:tc>
-          <w:tcPr>
-            <w:tcW w:w="2841" w:type="dxa"/>
-          </w:tcPr>
-          <w:p>
-            <w:r>
-              <w:t>yes</w:t>
-            </w:r>
-          </w:p>
-        </w:tc>
-      </w:tr>
-      <w:tr>
-        <w:tc>
-          <w:tcPr>
-            <w:tcW w:w="3591" w:type="dxa"/>
-          </w:tcPr>
-          <w:p>
-            <w:proofErr w:type="spellStart"/>
-            <w:r>
-              <w:t>s</w:t>
-            </w:r>
-            <w:r>
-              <w:t>tatus</w:t>
-            </w:r>
-            <w:r>
-              <w:t>_description</w:t>
-            </w:r>
-            <w:proofErr w:type="spellEnd"/>
-          </w:p>
-        </w:tc>
-        <w:tc>
-          <w:tcPr>
-            <w:tcW w:w="2810" w:type="dxa"/>
-          </w:tcPr>
-          <w:p>
-            <w:r>
-              <w:t>Varchar(1</w:t>
-            </w:r>
-            <w:r>
-              <w:t>00)</w:t>
-            </w:r>
-          </w:p>
-        </w:tc>
-        <w:tc>
-          <w:tcPr>
-            <w:tcW w:w="2841" w:type="dxa"/>
-          </w:tcPr>
-          <w:p/>
-        </w:tc>
-      </w:tr>
-      <w:tr>
-        <w:tc>
-          <w:tcPr>
-            <w:tcW w:w="3591" w:type="dxa"/>
-          </w:tcPr>
-          <w:p>
-            <w:proofErr w:type="spellStart"/>
-            <w:r>
-              <w:t>Is_user_</w:t>
-            </w:r>
-            <w:bookmarkStart w:id="11" w:name="_GoBack"/>
-            <w:r>
-              <w:t>status</w:t>
-            </w:r>
-            <w:bookmarkEnd w:id="11"/>
-            <w:proofErr w:type="spellEnd"/>
-          </w:p>
-        </w:tc>
-        <w:tc>
-          <w:tcPr>
-            <w:tcW w:w="2810" w:type="dxa"/>
-          </w:tcPr>
-          <w:p>
-            <w:proofErr w:type="spellStart"/>
-            <w:r>
-              <w:t>boolean</w:t>
-            </w:r>
-            <w:proofErr w:type="spellEnd"/>
-          </w:p>
-        </w:tc>
-        <w:tc>
-          <w:tcPr>
-            <w:tcW w:w="2841" w:type="dxa"/>
-          </w:tcPr>
-          <w:p/>
-        </w:tc>
-      </w:tr>
-      <w:tr>
-        <w:tc>
-          <w:tcPr>
-            <w:tcW w:w="3591" w:type="dxa"/>
-          </w:tcPr>
-          <w:p>
-            <w:proofErr w:type="spellStart"/>
-            <w:r>
-              <w:t>Is_match_table_status</w:t>
-            </w:r>
-            <w:proofErr w:type="spellEnd"/>
-          </w:p>
-        </w:tc>
-        <w:tc>
-          <w:tcPr>
-            <w:tcW w:w="2810" w:type="dxa"/>
-          </w:tcPr>
-          <w:p>
-            <w:proofErr w:type="spellStart"/>
-            <w:r>
-              <w:t>boolean</w:t>
-            </w:r>
-            <w:proofErr w:type="spellEnd"/>
-          </w:p>
-        </w:tc>
-        <w:tc>
-          <w:tcPr>
-            <w:tcW w:w="2841" w:type="dxa"/>
-          </w:tcPr>
-          <w:p/>
-        </w:tc>
-      </w:tr>
-      <w:tr>
-        <w:tc>
-          <w:tcPr>
-            <w:tcW w:w="3591" w:type="dxa"/>
-          </w:tcPr>
-          <w:p>
-            <w:proofErr w:type="spellStart"/>
-            <w:r>
-              <w:t>Is_user_communication_status</w:t>
-            </w:r>
-            <w:proofErr w:type="spellEnd"/>
-          </w:p>
-        </w:tc>
-        <w:tc>
-          <w:tcPr>
-            <w:tcW w:w="2810" w:type="dxa"/>
-          </w:tcPr>
-          <w:p>
-            <w:proofErr w:type="spellStart"/>
-            <w:r>
-              <w:t>boolean</w:t>
-            </w:r>
-            <w:proofErr w:type="spellEnd"/>
-          </w:p>
-        </w:tc>
-        <w:tc>
-          <w:tcPr>
-            <w:tcW w:w="2841" w:type="dxa"/>
-          </w:tcPr>
-          <w:p/>
-        </w:tc>
-      </w:tr>
-    </w:tbl>
     <w:p/>
     <w:p/>
     <w:p>
@@ -10726,7 +10882,7 @@
 </file>
 
 <file path=customXml/itemProps1.xml><?xml version="1.0" encoding="utf-8"?>
-<ds:datastoreItem xmlns:ds="http://schemas.openxmlformats.org/officeDocument/2006/customXml" ds:itemID="{75DEC744-5D32-415A-977B-3CC28741C3EA}">
+<ds:datastoreItem xmlns:ds="http://schemas.openxmlformats.org/officeDocument/2006/customXml" ds:itemID="{227362E8-4CEB-49B6-80B3-C656D728D864}">
   <ds:schemaRefs>
     <ds:schemaRef ds:uri="http://schemas.openxmlformats.org/officeDocument/2006/bibliography"/>
   </ds:schemaRefs>

</xml_diff>